<commit_message>
update faq dan tahun ditemplate
</commit_message>
<xml_diff>
--- a/templates/template.docx
+++ b/templates/template.docx
@@ -473,7 +473,17 @@
           <w:szCs w:val="24"/>
           <w:lang w:val="sv-SE"/>
         </w:rPr>
-        <w:t>JAKARTA, 2023</w:t>
+        <w:t xml:space="preserve">JAKARTA, </w:t>
+      </w:r>
+      <w:r>
+        <w:rPr>
+          <w:rFonts w:ascii="Times New Roman" w:hAnsi="Times New Roman" w:cs="Times New Roman"/>
+          <w:b/>
+          <w:sz w:val="24"/>
+          <w:szCs w:val="24"/>
+          <w:lang w:val="sv-SE"/>
+        </w:rPr>
+        <w:t>${tahun}</w:t>
       </w:r>
     </w:p>
     <w:p>
@@ -551,19 +561,19 @@
     </w:p>
     <w:tbl>
       <w:tblPr>
-        <w:tblStyle w:val="TableGrid"/>
         <w:tblW w:w="0" w:type="auto"/>
         <w:tblLook w:val="04A0" w:firstRow="1" w:lastRow="0" w:firstColumn="1" w:lastColumn="0" w:noHBand="0" w:noVBand="1"/>
       </w:tblPr>
       <w:tblGrid>
-        <w:gridCol w:w="2830"/>
-        <w:gridCol w:w="296"/>
-        <w:gridCol w:w="5890"/>
+        <w:gridCol w:w="4061"/>
+        <w:gridCol w:w="283"/>
+        <w:gridCol w:w="4181"/>
       </w:tblGrid>
       <w:tr>
         <w:tc>
           <w:tcPr>
-            <w:tcW w:w="2830" w:type="dxa"/>
+            <w:tcW w:w="4061" w:type="dxa"/>
+            <w:shd w:val="clear" w:color="auto" w:fill="auto"/>
           </w:tcPr>
           <w:p>
             <w:pPr>
@@ -571,7 +581,6 @@
                 <w:rFonts w:ascii="Times New Roman" w:hAnsi="Times New Roman" w:cs="Times New Roman"/>
                 <w:sz w:val="24"/>
                 <w:szCs w:val="24"/>
-                <w:lang w:val="id-ID"/>
               </w:rPr>
             </w:pPr>
             <w:r>
@@ -579,33 +588,29 @@
                 <w:rFonts w:ascii="Times New Roman" w:hAnsi="Times New Roman" w:cs="Times New Roman"/>
                 <w:sz w:val="24"/>
                 <w:szCs w:val="24"/>
-                <w:lang w:val="id-ID"/>
-              </w:rPr>
-              <w:t>Nama</w:t>
+              </w:rPr>
+              <w:t>Kementerian Negara</w:t>
             </w:r>
           </w:p>
         </w:tc>
         <w:tc>
           <w:tcPr>
-            <w:tcW w:w="296" w:type="dxa"/>
+            <w:tcW w:w="283" w:type="dxa"/>
+            <w:shd w:val="clear" w:color="auto" w:fill="auto"/>
           </w:tcPr>
           <w:p>
             <w:pPr>
               <w:rPr>
                 <w:rFonts w:ascii="Times New Roman" w:hAnsi="Times New Roman" w:cs="Times New Roman"/>
-                <w:b/>
-                <w:sz w:val="24"/>
-                <w:szCs w:val="24"/>
-                <w:lang w:val="id-ID"/>
+                <w:sz w:val="24"/>
+                <w:szCs w:val="24"/>
               </w:rPr>
             </w:pPr>
             <w:r>
               <w:rPr>
                 <w:rFonts w:ascii="Times New Roman" w:hAnsi="Times New Roman" w:cs="Times New Roman"/>
-                <w:b/>
-                <w:sz w:val="24"/>
-                <w:szCs w:val="24"/>
-                <w:lang w:val="id-ID"/>
+                <w:sz w:val="24"/>
+                <w:szCs w:val="24"/>
               </w:rPr>
               <w:t>:</w:t>
             </w:r>
@@ -613,25 +618,341 @@
         </w:tc>
         <w:tc>
           <w:tcPr>
-            <w:tcW w:w="5890" w:type="dxa"/>
+            <w:tcW w:w="4181" w:type="dxa"/>
+            <w:shd w:val="clear" w:color="auto" w:fill="auto"/>
           </w:tcPr>
           <w:p>
             <w:pPr>
               <w:rPr>
                 <w:rFonts w:ascii="Times New Roman" w:hAnsi="Times New Roman" w:cs="Times New Roman"/>
-                <w:bCs/>
-                <w:sz w:val="24"/>
-                <w:szCs w:val="24"/>
-                <w:lang w:val="id-ID"/>
+                <w:sz w:val="24"/>
+                <w:szCs w:val="24"/>
               </w:rPr>
             </w:pPr>
             <w:r>
               <w:rPr>
                 <w:rFonts w:ascii="Times New Roman" w:hAnsi="Times New Roman" w:cs="Times New Roman"/>
+                <w:sz w:val="24"/>
+                <w:szCs w:val="24"/>
+              </w:rPr>
+              <w:t xml:space="preserve">Kementerian </w:t>
+            </w:r>
+            <w:proofErr w:type="spellStart"/>
+            <w:r>
+              <w:rPr>
+                <w:rFonts w:ascii="Times New Roman" w:hAnsi="Times New Roman" w:cs="Times New Roman"/>
+                <w:sz w:val="24"/>
+                <w:szCs w:val="24"/>
+              </w:rPr>
+              <w:t>Komunikasi</w:t>
+            </w:r>
+            <w:proofErr w:type="spellEnd"/>
+            <w:r>
+              <w:rPr>
+                <w:rFonts w:ascii="Times New Roman" w:hAnsi="Times New Roman" w:cs="Times New Roman"/>
+                <w:sz w:val="24"/>
+                <w:szCs w:val="24"/>
+              </w:rPr>
+              <w:t xml:space="preserve"> dan </w:t>
+            </w:r>
+            <w:proofErr w:type="spellStart"/>
+            <w:r>
+              <w:rPr>
+                <w:rFonts w:ascii="Times New Roman" w:hAnsi="Times New Roman" w:cs="Times New Roman"/>
+                <w:sz w:val="24"/>
+                <w:szCs w:val="24"/>
+              </w:rPr>
+              <w:t>Informatika</w:t>
+            </w:r>
+            <w:proofErr w:type="spellEnd"/>
+          </w:p>
+        </w:tc>
+      </w:tr>
+      <w:tr>
+        <w:tc>
+          <w:tcPr>
+            <w:tcW w:w="4061" w:type="dxa"/>
+            <w:shd w:val="clear" w:color="auto" w:fill="auto"/>
+          </w:tcPr>
+          <w:p>
+            <w:pPr>
+              <w:rPr>
+                <w:rFonts w:ascii="Times New Roman" w:hAnsi="Times New Roman" w:cs="Times New Roman"/>
+                <w:sz w:val="24"/>
+                <w:szCs w:val="24"/>
+              </w:rPr>
+            </w:pPr>
+            <w:r>
+              <w:rPr>
+                <w:rFonts w:ascii="Times New Roman" w:hAnsi="Times New Roman" w:cs="Times New Roman"/>
+                <w:sz w:val="24"/>
+                <w:szCs w:val="24"/>
+              </w:rPr>
+              <w:t xml:space="preserve">Unit </w:t>
+            </w:r>
+            <w:proofErr w:type="spellStart"/>
+            <w:r>
+              <w:rPr>
+                <w:rFonts w:ascii="Times New Roman" w:hAnsi="Times New Roman" w:cs="Times New Roman"/>
+                <w:sz w:val="24"/>
+                <w:szCs w:val="24"/>
+              </w:rPr>
+              <w:t>Eselon</w:t>
+            </w:r>
+            <w:proofErr w:type="spellEnd"/>
+            <w:r>
+              <w:rPr>
+                <w:rFonts w:ascii="Times New Roman" w:hAnsi="Times New Roman" w:cs="Times New Roman"/>
+                <w:sz w:val="24"/>
+                <w:szCs w:val="24"/>
+              </w:rPr>
+              <w:t xml:space="preserve"> I</w:t>
+            </w:r>
+          </w:p>
+        </w:tc>
+        <w:tc>
+          <w:tcPr>
+            <w:tcW w:w="283" w:type="dxa"/>
+            <w:shd w:val="clear" w:color="auto" w:fill="auto"/>
+          </w:tcPr>
+          <w:p>
+            <w:pPr>
+              <w:rPr>
+                <w:rFonts w:ascii="Times New Roman" w:hAnsi="Times New Roman" w:cs="Times New Roman"/>
+                <w:sz w:val="24"/>
+                <w:szCs w:val="24"/>
+              </w:rPr>
+            </w:pPr>
+            <w:r>
+              <w:rPr>
+                <w:rFonts w:ascii="Times New Roman" w:hAnsi="Times New Roman" w:cs="Times New Roman"/>
+                <w:sz w:val="24"/>
+                <w:szCs w:val="24"/>
+              </w:rPr>
+              <w:t>:</w:t>
+            </w:r>
+          </w:p>
+        </w:tc>
+        <w:tc>
+          <w:tcPr>
+            <w:tcW w:w="4181" w:type="dxa"/>
+            <w:shd w:val="clear" w:color="auto" w:fill="auto"/>
+          </w:tcPr>
+          <w:p>
+            <w:pPr>
+              <w:rPr>
+                <w:rFonts w:ascii="Times New Roman" w:hAnsi="Times New Roman" w:cs="Times New Roman"/>
+                <w:sz w:val="24"/>
+                <w:szCs w:val="24"/>
+              </w:rPr>
+            </w:pPr>
+            <w:r>
+              <w:rPr>
+                <w:rFonts w:ascii="Times New Roman" w:hAnsi="Times New Roman" w:cs="Times New Roman"/>
+                <w:sz w:val="24"/>
+                <w:szCs w:val="24"/>
+              </w:rPr>
+              <w:t xml:space="preserve">Badan </w:t>
+            </w:r>
+            <w:proofErr w:type="spellStart"/>
+            <w:r>
+              <w:rPr>
+                <w:rFonts w:ascii="Times New Roman" w:hAnsi="Times New Roman" w:cs="Times New Roman"/>
+                <w:sz w:val="24"/>
+                <w:szCs w:val="24"/>
+              </w:rPr>
+              <w:t>Aksesibilitas</w:t>
+            </w:r>
+            <w:proofErr w:type="spellEnd"/>
+            <w:r>
+              <w:rPr>
+                <w:rFonts w:ascii="Times New Roman" w:hAnsi="Times New Roman" w:cs="Times New Roman"/>
+                <w:sz w:val="24"/>
+                <w:szCs w:val="24"/>
+              </w:rPr>
+              <w:t xml:space="preserve"> Telekomunikasi dan </w:t>
+            </w:r>
+            <w:proofErr w:type="spellStart"/>
+            <w:r>
+              <w:rPr>
+                <w:rFonts w:ascii="Times New Roman" w:hAnsi="Times New Roman" w:cs="Times New Roman"/>
+                <w:sz w:val="24"/>
+                <w:szCs w:val="24"/>
+              </w:rPr>
+              <w:t>Informasi</w:t>
+            </w:r>
+            <w:proofErr w:type="spellEnd"/>
+          </w:p>
+        </w:tc>
+      </w:tr>
+      <w:tr>
+        <w:tc>
+          <w:tcPr>
+            <w:tcW w:w="4061" w:type="dxa"/>
+            <w:shd w:val="clear" w:color="auto" w:fill="auto"/>
+          </w:tcPr>
+          <w:p>
+            <w:pPr>
+              <w:rPr>
+                <w:rFonts w:ascii="Times New Roman" w:hAnsi="Times New Roman" w:cs="Times New Roman"/>
+                <w:sz w:val="24"/>
+                <w:szCs w:val="24"/>
+              </w:rPr>
+            </w:pPr>
+            <w:r>
+              <w:rPr>
+                <w:rFonts w:ascii="Times New Roman" w:hAnsi="Times New Roman" w:cs="Times New Roman"/>
+                <w:sz w:val="24"/>
+                <w:szCs w:val="24"/>
+              </w:rPr>
+              <w:t xml:space="preserve">Nama </w:t>
+            </w:r>
+            <w:proofErr w:type="spellStart"/>
+            <w:r>
+              <w:rPr>
+                <w:rFonts w:ascii="Times New Roman" w:hAnsi="Times New Roman" w:cs="Times New Roman"/>
+                <w:sz w:val="24"/>
+                <w:szCs w:val="24"/>
+              </w:rPr>
+              <w:t>Kegiatan</w:t>
+            </w:r>
+            <w:proofErr w:type="spellEnd"/>
+          </w:p>
+        </w:tc>
+        <w:tc>
+          <w:tcPr>
+            <w:tcW w:w="283" w:type="dxa"/>
+            <w:shd w:val="clear" w:color="auto" w:fill="auto"/>
+          </w:tcPr>
+          <w:p>
+            <w:pPr>
+              <w:rPr>
+                <w:rFonts w:ascii="Times New Roman" w:hAnsi="Times New Roman" w:cs="Times New Roman"/>
+                <w:sz w:val="24"/>
+                <w:szCs w:val="24"/>
+              </w:rPr>
+            </w:pPr>
+            <w:r>
+              <w:rPr>
+                <w:rFonts w:ascii="Times New Roman" w:hAnsi="Times New Roman" w:cs="Times New Roman"/>
+                <w:sz w:val="24"/>
+                <w:szCs w:val="24"/>
+              </w:rPr>
+              <w:t>:</w:t>
+            </w:r>
+          </w:p>
+        </w:tc>
+        <w:tc>
+          <w:tcPr>
+            <w:tcW w:w="4181" w:type="dxa"/>
+            <w:shd w:val="clear" w:color="auto" w:fill="auto"/>
+          </w:tcPr>
+          <w:p>
+            <w:pPr>
+              <w:rPr>
+                <w:rFonts w:ascii="Times New Roman" w:hAnsi="Times New Roman" w:cs="Times New Roman"/>
+                <w:b/>
                 <w:bCs/>
                 <w:sz w:val="24"/>
                 <w:szCs w:val="24"/>
-                <w:lang w:val="id-ID"/>
+              </w:rPr>
+            </w:pPr>
+            <w:r>
+              <w:rPr>
+                <w:rFonts w:ascii="Times New Roman" w:hAnsi="Times New Roman" w:cs="Times New Roman"/>
+                <w:sz w:val="24"/>
+                <w:szCs w:val="24"/>
+              </w:rPr>
+              <w:t>${judul}</w:t>
+            </w:r>
+          </w:p>
+        </w:tc>
+      </w:tr>
+      <w:tr>
+        <w:tc>
+          <w:tcPr>
+            <w:tcW w:w="4061" w:type="dxa"/>
+            <w:shd w:val="clear" w:color="auto" w:fill="auto"/>
+          </w:tcPr>
+          <w:p>
+            <w:pPr>
+              <w:rPr>
+                <w:rFonts w:ascii="Times New Roman" w:hAnsi="Times New Roman" w:cs="Times New Roman"/>
+                <w:sz w:val="24"/>
+                <w:szCs w:val="24"/>
+              </w:rPr>
+            </w:pPr>
+            <w:proofErr w:type="spellStart"/>
+            <w:r>
+              <w:rPr>
+                <w:rFonts w:ascii="Times New Roman" w:hAnsi="Times New Roman" w:cs="Times New Roman"/>
+                <w:sz w:val="24"/>
+                <w:szCs w:val="24"/>
+              </w:rPr>
+              <w:t>Indikator</w:t>
+            </w:r>
+            <w:proofErr w:type="spellEnd"/>
+            <w:r>
+              <w:rPr>
+                <w:rFonts w:ascii="Times New Roman" w:hAnsi="Times New Roman" w:cs="Times New Roman"/>
+                <w:sz w:val="24"/>
+                <w:szCs w:val="24"/>
+              </w:rPr>
+              <w:t xml:space="preserve"> Kinerja </w:t>
+            </w:r>
+            <w:proofErr w:type="spellStart"/>
+            <w:r>
+              <w:rPr>
+                <w:rFonts w:ascii="Times New Roman" w:hAnsi="Times New Roman" w:cs="Times New Roman"/>
+                <w:sz w:val="24"/>
+                <w:szCs w:val="24"/>
+              </w:rPr>
+              <w:t>Kegiatan</w:t>
+            </w:r>
+            <w:proofErr w:type="spellEnd"/>
+          </w:p>
+        </w:tc>
+        <w:tc>
+          <w:tcPr>
+            <w:tcW w:w="283" w:type="dxa"/>
+            <w:shd w:val="clear" w:color="auto" w:fill="auto"/>
+          </w:tcPr>
+          <w:p>
+            <w:pPr>
+              <w:rPr>
+                <w:rFonts w:ascii="Times New Roman" w:hAnsi="Times New Roman" w:cs="Times New Roman"/>
+                <w:sz w:val="24"/>
+                <w:szCs w:val="24"/>
+              </w:rPr>
+            </w:pPr>
+            <w:r>
+              <w:rPr>
+                <w:rFonts w:ascii="Times New Roman" w:hAnsi="Times New Roman" w:cs="Times New Roman"/>
+                <w:sz w:val="24"/>
+                <w:szCs w:val="24"/>
+              </w:rPr>
+              <w:t>:</w:t>
+            </w:r>
+          </w:p>
+        </w:tc>
+        <w:tc>
+          <w:tcPr>
+            <w:tcW w:w="4181" w:type="dxa"/>
+            <w:shd w:val="clear" w:color="auto" w:fill="auto"/>
+          </w:tcPr>
+          <w:p>
+            <w:pPr>
+              <w:rPr>
+                <w:rFonts w:ascii="Times New Roman" w:hAnsi="Times New Roman" w:cs="Times New Roman"/>
+                <w:sz w:val="24"/>
+                <w:szCs w:val="24"/>
+              </w:rPr>
+            </w:pPr>
+            <w:r>
+              <w:rPr>
+                <w:rFonts w:ascii="Times New Roman" w:hAnsi="Times New Roman" w:cs="Times New Roman"/>
+                <w:sz w:val="24"/>
+                <w:szCs w:val="24"/>
               </w:rPr>
               <w:t>${</w:t>
             </w:r>
@@ -639,21 +960,17 @@
             <w:r>
               <w:rPr>
                 <w:rFonts w:ascii="Times New Roman" w:hAnsi="Times New Roman" w:cs="Times New Roman"/>
-                <w:bCs/>
-                <w:sz w:val="24"/>
-                <w:szCs w:val="24"/>
-                <w:lang w:val="id-ID"/>
-              </w:rPr>
-              <w:t>username</w:t>
+                <w:sz w:val="24"/>
+                <w:szCs w:val="24"/>
+              </w:rPr>
+              <w:t>indikator</w:t>
             </w:r>
             <w:proofErr w:type="spellEnd"/>
             <w:r>
               <w:rPr>
                 <w:rFonts w:ascii="Times New Roman" w:hAnsi="Times New Roman" w:cs="Times New Roman"/>
-                <w:bCs/>
-                <w:sz w:val="24"/>
-                <w:szCs w:val="24"/>
-                <w:lang w:val="id-ID"/>
+                <w:sz w:val="24"/>
+                <w:szCs w:val="24"/>
               </w:rPr>
               <w:t>}</w:t>
             </w:r>
@@ -663,7 +980,8 @@
       <w:tr>
         <w:tc>
           <w:tcPr>
-            <w:tcW w:w="2830" w:type="dxa"/>
+            <w:tcW w:w="4061" w:type="dxa"/>
+            <w:shd w:val="clear" w:color="auto" w:fill="auto"/>
           </w:tcPr>
           <w:p>
             <w:pPr>
@@ -671,41 +989,74 @@
                 <w:rFonts w:ascii="Times New Roman" w:hAnsi="Times New Roman" w:cs="Times New Roman"/>
                 <w:sz w:val="24"/>
                 <w:szCs w:val="24"/>
-                <w:lang w:val="id-ID"/>
               </w:rPr>
             </w:pPr>
+            <w:proofErr w:type="spellStart"/>
             <w:r>
               <w:rPr>
                 <w:rFonts w:ascii="Times New Roman" w:hAnsi="Times New Roman" w:cs="Times New Roman"/>
                 <w:sz w:val="24"/>
                 <w:szCs w:val="24"/>
-                <w:lang w:val="id-ID"/>
-              </w:rPr>
-              <w:t>Nama Divisi</w:t>
+              </w:rPr>
+              <w:t>Satuan</w:t>
             </w:r>
+            <w:proofErr w:type="spellEnd"/>
+            <w:r>
+              <w:rPr>
+                <w:rFonts w:ascii="Times New Roman" w:hAnsi="Times New Roman" w:cs="Times New Roman"/>
+                <w:sz w:val="24"/>
+                <w:szCs w:val="24"/>
+              </w:rPr>
+              <w:t xml:space="preserve"> </w:t>
+            </w:r>
+            <w:proofErr w:type="spellStart"/>
+            <w:r>
+              <w:rPr>
+                <w:rFonts w:ascii="Times New Roman" w:hAnsi="Times New Roman" w:cs="Times New Roman"/>
+                <w:sz w:val="24"/>
+                <w:szCs w:val="24"/>
+              </w:rPr>
+              <w:t>Ukur</w:t>
+            </w:r>
+            <w:proofErr w:type="spellEnd"/>
+            <w:r>
+              <w:rPr>
+                <w:rFonts w:ascii="Times New Roman" w:hAnsi="Times New Roman" w:cs="Times New Roman"/>
+                <w:sz w:val="24"/>
+                <w:szCs w:val="24"/>
+              </w:rPr>
+              <w:t xml:space="preserve"> / Jenis </w:t>
+            </w:r>
+            <w:proofErr w:type="spellStart"/>
+            <w:r>
+              <w:rPr>
+                <w:rFonts w:ascii="Times New Roman" w:hAnsi="Times New Roman" w:cs="Times New Roman"/>
+                <w:sz w:val="24"/>
+                <w:szCs w:val="24"/>
+              </w:rPr>
+              <w:t>Keluaran</w:t>
+            </w:r>
+            <w:proofErr w:type="spellEnd"/>
           </w:p>
         </w:tc>
         <w:tc>
           <w:tcPr>
-            <w:tcW w:w="296" w:type="dxa"/>
+            <w:tcW w:w="283" w:type="dxa"/>
+            <w:shd w:val="clear" w:color="auto" w:fill="auto"/>
           </w:tcPr>
           <w:p>
             <w:pPr>
               <w:rPr>
                 <w:rFonts w:ascii="Times New Roman" w:hAnsi="Times New Roman" w:cs="Times New Roman"/>
-                <w:b/>
-                <w:sz w:val="24"/>
-                <w:szCs w:val="24"/>
-                <w:lang w:val="id-ID"/>
+                <w:sz w:val="24"/>
+                <w:szCs w:val="24"/>
               </w:rPr>
             </w:pPr>
             <w:r>
               <w:rPr>
                 <w:rFonts w:ascii="Times New Roman" w:hAnsi="Times New Roman" w:cs="Times New Roman"/>
-                <w:b/>
-                <w:sz w:val="24"/>
-                <w:szCs w:val="24"/>
-                <w:lang w:val="id-ID"/>
+                <w:sz w:val="24"/>
+                <w:szCs w:val="24"/>
               </w:rPr>
               <w:t>:</w:t>
             </w:r>
@@ -713,25 +1064,22 @@
         </w:tc>
         <w:tc>
           <w:tcPr>
-            <w:tcW w:w="5890" w:type="dxa"/>
+            <w:tcW w:w="4181" w:type="dxa"/>
+            <w:shd w:val="clear" w:color="auto" w:fill="auto"/>
           </w:tcPr>
           <w:p>
             <w:pPr>
               <w:rPr>
                 <w:rFonts w:ascii="Times New Roman" w:hAnsi="Times New Roman" w:cs="Times New Roman"/>
-                <w:bCs/>
-                <w:sz w:val="24"/>
-                <w:szCs w:val="24"/>
-                <w:lang w:val="id-ID"/>
+                <w:sz w:val="24"/>
+                <w:szCs w:val="24"/>
               </w:rPr>
             </w:pPr>
             <w:r>
               <w:rPr>
                 <w:rFonts w:ascii="Times New Roman" w:hAnsi="Times New Roman" w:cs="Times New Roman"/>
-                <w:bCs/>
-                <w:sz w:val="24"/>
-                <w:szCs w:val="24"/>
-                <w:lang w:val="id-ID"/>
+                <w:sz w:val="24"/>
+                <w:szCs w:val="24"/>
               </w:rPr>
               <w:t>${</w:t>
             </w:r>
@@ -739,21 +1087,17 @@
             <w:r>
               <w:rPr>
                 <w:rFonts w:ascii="Times New Roman" w:hAnsi="Times New Roman" w:cs="Times New Roman"/>
-                <w:bCs/>
-                <w:sz w:val="24"/>
-                <w:szCs w:val="24"/>
-                <w:lang w:val="id-ID"/>
-              </w:rPr>
-              <w:t>nama_divisi</w:t>
+                <w:sz w:val="24"/>
+                <w:szCs w:val="24"/>
+              </w:rPr>
+              <w:t>satuan_ukur</w:t>
             </w:r>
             <w:proofErr w:type="spellEnd"/>
             <w:r>
               <w:rPr>
                 <w:rFonts w:ascii="Times New Roman" w:hAnsi="Times New Roman" w:cs="Times New Roman"/>
-                <w:bCs/>
-                <w:sz w:val="24"/>
-                <w:szCs w:val="24"/>
-                <w:lang w:val="id-ID"/>
+                <w:sz w:val="24"/>
+                <w:szCs w:val="24"/>
               </w:rPr>
               <w:t>}</w:t>
             </w:r>
@@ -763,7 +1107,8 @@
       <w:tr>
         <w:tc>
           <w:tcPr>
-            <w:tcW w:w="2830" w:type="dxa"/>
+            <w:tcW w:w="4061" w:type="dxa"/>
+            <w:shd w:val="clear" w:color="auto" w:fill="auto"/>
           </w:tcPr>
           <w:p>
             <w:pPr>
@@ -771,7 +1116,6 @@
                 <w:rFonts w:ascii="Times New Roman" w:hAnsi="Times New Roman" w:cs="Times New Roman"/>
                 <w:sz w:val="24"/>
                 <w:szCs w:val="24"/>
-                <w:lang w:val="id-ID"/>
               </w:rPr>
             </w:pPr>
             <w:r>
@@ -779,42 +1123,29 @@
                 <w:rFonts w:ascii="Times New Roman" w:hAnsi="Times New Roman" w:cs="Times New Roman"/>
                 <w:sz w:val="24"/>
                 <w:szCs w:val="24"/>
-                <w:lang w:val="en-ID"/>
-              </w:rPr>
-              <w:t>No</w:t>
-            </w:r>
-            <w:r>
-              <w:rPr>
-                <w:rFonts w:ascii="Times New Roman" w:hAnsi="Times New Roman" w:cs="Times New Roman"/>
-                <w:sz w:val="24"/>
-                <w:szCs w:val="24"/>
-                <w:lang w:val="en-ID"/>
-              </w:rPr>
-              <w:t>. MAK</w:t>
+              </w:rPr>
+              <w:t>Volume</w:t>
             </w:r>
           </w:p>
         </w:tc>
         <w:tc>
           <w:tcPr>
-            <w:tcW w:w="296" w:type="dxa"/>
+            <w:tcW w:w="283" w:type="dxa"/>
+            <w:shd w:val="clear" w:color="auto" w:fill="auto"/>
           </w:tcPr>
           <w:p>
             <w:pPr>
               <w:rPr>
                 <w:rFonts w:ascii="Times New Roman" w:hAnsi="Times New Roman" w:cs="Times New Roman"/>
-                <w:b/>
-                <w:sz w:val="24"/>
-                <w:szCs w:val="24"/>
-                <w:lang w:val="id-ID"/>
+                <w:sz w:val="24"/>
+                <w:szCs w:val="24"/>
               </w:rPr>
             </w:pPr>
             <w:r>
               <w:rPr>
                 <w:rFonts w:ascii="Times New Roman" w:hAnsi="Times New Roman" w:cs="Times New Roman"/>
-                <w:b/>
-                <w:sz w:val="24"/>
-                <w:szCs w:val="24"/>
-                <w:lang w:val="id-ID"/>
+                <w:sz w:val="24"/>
+                <w:szCs w:val="24"/>
               </w:rPr>
               <w:t>:</w:t>
             </w:r>
@@ -822,129 +1153,24 @@
         </w:tc>
         <w:tc>
           <w:tcPr>
-            <w:tcW w:w="5890" w:type="dxa"/>
+            <w:tcW w:w="4181" w:type="dxa"/>
+            <w:shd w:val="clear" w:color="auto" w:fill="auto"/>
           </w:tcPr>
           <w:p>
             <w:pPr>
               <w:rPr>
                 <w:rFonts w:ascii="Times New Roman" w:hAnsi="Times New Roman" w:cs="Times New Roman"/>
-                <w:b/>
-                <w:sz w:val="24"/>
-                <w:szCs w:val="24"/>
-                <w:lang w:val="id-ID"/>
+                <w:sz w:val="24"/>
+                <w:szCs w:val="24"/>
               </w:rPr>
             </w:pPr>
             <w:r>
               <w:rPr>
-                <w:rFonts w:asciiTheme="minorBidi" w:hAnsiTheme="minorBidi"/>
-                <w:color w:val="auto"/>
-                <w:sz w:val="24"/>
-                <w:szCs w:val="24"/>
-                <w:lang w:val="id-ID"/>
-              </w:rPr>
-              <w:t>${</w:t>
-            </w:r>
-            <w:proofErr w:type="spellStart"/>
-            <w:r>
-              <w:rPr>
-                <w:rFonts w:asciiTheme="minorBidi" w:hAnsiTheme="minorBidi"/>
-                <w:color w:val="auto"/>
-                <w:sz w:val="24"/>
-                <w:szCs w:val="24"/>
-                <w:lang w:val="id-ID"/>
-              </w:rPr>
-              <w:t>no_doc_mak</w:t>
-            </w:r>
-            <w:proofErr w:type="spellEnd"/>
-            <w:r>
-              <w:rPr>
-                <w:rFonts w:asciiTheme="minorBidi" w:hAnsiTheme="minorBidi"/>
-                <w:color w:val="auto"/>
-                <w:sz w:val="24"/>
-                <w:szCs w:val="24"/>
-                <w:lang w:val="id-ID"/>
-              </w:rPr>
-              <w:t>}</w:t>
-            </w:r>
-          </w:p>
-        </w:tc>
-      </w:tr>
-      <w:tr>
-        <w:tc>
-          <w:tcPr>
-            <w:tcW w:w="2830" w:type="dxa"/>
-          </w:tcPr>
-          <w:p>
-            <w:pPr>
-              <w:rPr>
-                <w:rFonts w:ascii="Times New Roman" w:hAnsi="Times New Roman" w:cs="Times New Roman"/>
-                <w:sz w:val="24"/>
-                <w:szCs w:val="24"/>
-                <w:lang w:val="id-ID"/>
-              </w:rPr>
-            </w:pPr>
-            <w:proofErr w:type="spellStart"/>
-            <w:r>
-              <w:rPr>
-                <w:rFonts w:ascii="Times New Roman" w:hAnsi="Times New Roman" w:cs="Times New Roman"/>
-                <w:sz w:val="24"/>
-                <w:szCs w:val="24"/>
-                <w:lang w:val="en-ID"/>
-              </w:rPr>
-              <w:t>Judul</w:t>
-            </w:r>
-            <w:proofErr w:type="spellEnd"/>
-          </w:p>
-        </w:tc>
-        <w:tc>
-          <w:tcPr>
-            <w:tcW w:w="296" w:type="dxa"/>
-          </w:tcPr>
-          <w:p>
-            <w:pPr>
-              <w:rPr>
-                <w:rFonts w:ascii="Times New Roman" w:hAnsi="Times New Roman" w:cs="Times New Roman"/>
-                <w:bCs/>
-                <w:sz w:val="24"/>
-                <w:szCs w:val="24"/>
-                <w:lang w:val="id-ID"/>
-              </w:rPr>
-            </w:pPr>
-            <w:r>
-              <w:rPr>
-                <w:rFonts w:ascii="Times New Roman" w:hAnsi="Times New Roman" w:cs="Times New Roman"/>
-                <w:bCs/>
-                <w:sz w:val="24"/>
-                <w:szCs w:val="24"/>
-                <w:lang w:val="id-ID"/>
-              </w:rPr>
-              <w:t>:</w:t>
-            </w:r>
-          </w:p>
-        </w:tc>
-        <w:tc>
-          <w:tcPr>
-            <w:tcW w:w="5890" w:type="dxa"/>
-          </w:tcPr>
-          <w:p>
-            <w:pPr>
-              <w:rPr>
-                <w:rFonts w:ascii="Times New Roman" w:hAnsi="Times New Roman" w:cs="Times New Roman"/>
-                <w:bCs/>
-                <w:sz w:val="24"/>
-                <w:szCs w:val="24"/>
-                <w:lang w:val="id-ID"/>
-              </w:rPr>
-            </w:pPr>
-            <w:r>
-              <w:rPr>
-                <w:rFonts w:ascii="Times New Roman" w:hAnsi="Times New Roman" w:cs="Times New Roman"/>
-                <w:bCs/>
-                <w:sz w:val="24"/>
-                <w:szCs w:val="24"/>
-                <w:lang w:val="id-ID"/>
-              </w:rPr>
-              <w:t>${judul}</w:t>
+                <w:rFonts w:ascii="Times New Roman" w:hAnsi="Times New Roman" w:cs="Times New Roman"/>
+                <w:sz w:val="24"/>
+                <w:szCs w:val="24"/>
+              </w:rPr>
+              <w:t>${volume}</w:t>
             </w:r>
           </w:p>
         </w:tc>
@@ -1147,7 +1373,7 @@
       </w:r>
       <w:r>
         <w:rPr>
-          <w:rFonts w:ascii="Arial" w:hAnsi="Arial" w:cs="Arial"/>
+          <w:rFonts w:ascii="Times New Roman" w:hAnsi="Times New Roman" w:cs="Times New Roman"/>
           <w:sz w:val="24"/>
           <w:szCs w:val="24"/>
         </w:rPr>
@@ -1156,7 +1382,7 @@
       <w:proofErr w:type="spellStart"/>
       <w:r>
         <w:rPr>
-          <w:rFonts w:ascii="Arial" w:hAnsi="Arial" w:cs="Arial"/>
+          <w:rFonts w:ascii="Times New Roman" w:hAnsi="Times New Roman" w:cs="Times New Roman"/>
           <w:sz w:val="24"/>
           <w:szCs w:val="24"/>
         </w:rPr>
@@ -1165,7 +1391,7 @@
       <w:proofErr w:type="spellEnd"/>
       <w:r>
         <w:rPr>
-          <w:rFonts w:ascii="Arial" w:hAnsi="Arial" w:cs="Arial"/>
+          <w:rFonts w:ascii="Times New Roman" w:hAnsi="Times New Roman" w:cs="Times New Roman"/>
           <w:sz w:val="24"/>
           <w:szCs w:val="24"/>
         </w:rPr>
@@ -1264,17 +1490,7 @@
           <w:szCs w:val="24"/>
           <w:lang w:val="id-ID"/>
         </w:rPr>
-        <w:t>${judul}</w:t>
-      </w:r>
-      <w:r>
-        <w:rPr>
-          <w:rFonts w:ascii="Times New Roman" w:hAnsi="Times New Roman" w:cs="Times New Roman"/>
-          <w:bCs/>
-          <w:sz w:val="24"/>
-          <w:szCs w:val="24"/>
-          <w:lang w:val="id-ID"/>
-        </w:rPr>
-        <w:t xml:space="preserve"> </w:t>
+        <w:t xml:space="preserve">${judul} </w:t>
       </w:r>
       <w:proofErr w:type="spellStart"/>
       <w:r>
@@ -1319,7 +1535,7 @@
       </w:r>
       <w:r>
         <w:rPr>
-          <w:rFonts w:ascii="Arial" w:hAnsi="Arial" w:cs="Arial"/>
+          <w:rFonts w:ascii="Times New Roman" w:hAnsi="Times New Roman" w:cs="Times New Roman"/>
           <w:sz w:val="24"/>
           <w:szCs w:val="24"/>
         </w:rPr>
@@ -1328,7 +1544,7 @@
       <w:proofErr w:type="spellStart"/>
       <w:r>
         <w:rPr>
-          <w:rFonts w:ascii="Arial" w:hAnsi="Arial" w:cs="Arial"/>
+          <w:rFonts w:ascii="Times New Roman" w:hAnsi="Times New Roman" w:cs="Times New Roman"/>
           <w:sz w:val="24"/>
           <w:szCs w:val="24"/>
         </w:rPr>
@@ -1337,7 +1553,7 @@
       <w:proofErr w:type="spellEnd"/>
       <w:r>
         <w:rPr>
-          <w:rFonts w:ascii="Arial" w:hAnsi="Arial" w:cs="Arial"/>
+          <w:rFonts w:ascii="Times New Roman" w:hAnsi="Times New Roman" w:cs="Times New Roman"/>
           <w:sz w:val="24"/>
           <w:szCs w:val="24"/>
         </w:rPr>
@@ -1447,17 +1663,7 @@
           <w:szCs w:val="24"/>
           <w:lang w:val="id-ID"/>
         </w:rPr>
-        <w:t>${judul}</w:t>
-      </w:r>
-      <w:r>
-        <w:rPr>
-          <w:rFonts w:ascii="Times New Roman" w:hAnsi="Times New Roman" w:cs="Times New Roman"/>
-          <w:bCs/>
-          <w:sz w:val="24"/>
-          <w:szCs w:val="24"/>
-          <w:lang w:val="id-ID"/>
-        </w:rPr>
-        <w:t xml:space="preserve"> </w:t>
+        <w:t xml:space="preserve">${judul} </w:t>
       </w:r>
       <w:proofErr w:type="spellStart"/>
       <w:r>
@@ -1482,14 +1688,14 @@
       <w:pPr>
         <w:ind w:firstLine="709"/>
         <w:rPr>
-          <w:rFonts w:ascii="Arial" w:hAnsi="Arial" w:cs="Arial"/>
-          <w:sz w:val="24"/>
-          <w:szCs w:val="24"/>
-        </w:rPr>
-      </w:pPr>
-      <w:r>
-        <w:rPr>
-          <w:rFonts w:ascii="Arial" w:hAnsi="Arial" w:cs="Arial"/>
+          <w:rFonts w:ascii="Times New Roman" w:hAnsi="Times New Roman" w:cs="Times New Roman"/>
+          <w:sz w:val="24"/>
+          <w:szCs w:val="24"/>
+        </w:rPr>
+      </w:pPr>
+      <w:r>
+        <w:rPr>
+          <w:rFonts w:ascii="Times New Roman" w:hAnsi="Times New Roman" w:cs="Times New Roman"/>
           <w:sz w:val="24"/>
           <w:szCs w:val="24"/>
         </w:rPr>
@@ -1498,7 +1704,7 @@
       <w:proofErr w:type="spellStart"/>
       <w:r>
         <w:rPr>
-          <w:rFonts w:ascii="Arial" w:hAnsi="Arial" w:cs="Arial"/>
+          <w:rFonts w:ascii="Times New Roman" w:hAnsi="Times New Roman" w:cs="Times New Roman"/>
           <w:sz w:val="24"/>
           <w:szCs w:val="24"/>
         </w:rPr>
@@ -1507,7 +1713,7 @@
       <w:proofErr w:type="spellEnd"/>
       <w:r>
         <w:rPr>
-          <w:rFonts w:ascii="Arial" w:hAnsi="Arial" w:cs="Arial"/>
+          <w:rFonts w:ascii="Times New Roman" w:hAnsi="Times New Roman" w:cs="Times New Roman"/>
           <w:sz w:val="24"/>
           <w:szCs w:val="24"/>
         </w:rPr>
@@ -1549,7 +1755,7 @@
           <w:sz w:val="24"/>
           <w:szCs w:val="24"/>
         </w:rPr>
-        <w:t>UNIT KERJA:</w:t>
+        <w:t>UNIT KERJA</w:t>
       </w:r>
       <w:r>
         <w:rPr>
@@ -1711,17 +1917,7 @@
           <w:szCs w:val="24"/>
           <w:lang w:val="id-ID"/>
         </w:rPr>
-        <w:t>${judul}</w:t>
-      </w:r>
-      <w:r>
-        <w:rPr>
-          <w:rFonts w:ascii="Times New Roman" w:hAnsi="Times New Roman" w:cs="Times New Roman"/>
-          <w:bCs/>
-          <w:sz w:val="24"/>
-          <w:szCs w:val="24"/>
-          <w:lang w:val="id-ID"/>
-        </w:rPr>
-        <w:t xml:space="preserve"> </w:t>
+        <w:t xml:space="preserve">${judul} </w:t>
       </w:r>
       <w:r>
         <w:rPr>
@@ -1755,23 +1951,24 @@
         <w:pStyle w:val="ListParagraph"/>
         <w:ind w:left="142" w:firstLine="567"/>
         <w:rPr>
-          <w:rFonts w:ascii="Arial" w:hAnsi="Arial" w:cs="Arial"/>
-          <w:sz w:val="24"/>
-          <w:szCs w:val="24"/>
-        </w:rPr>
-      </w:pPr>
-      <w:r>
-        <w:rPr>
-          <w:rFonts w:ascii="Arial" w:hAnsi="Arial" w:cs="Arial"/>
-          <w:sz w:val="24"/>
-          <w:szCs w:val="24"/>
-        </w:rPr>
+          <w:rFonts w:ascii="Times New Roman" w:hAnsi="Times New Roman" w:cs="Times New Roman"/>
+          <w:sz w:val="24"/>
+          <w:szCs w:val="24"/>
+        </w:rPr>
+      </w:pPr>
+      <w:r>
+        <w:rPr>
+          <w:rFonts w:ascii="Times New Roman" w:hAnsi="Times New Roman" w:cs="Times New Roman"/>
+          <w:sz w:val="24"/>
+          <w:szCs w:val="24"/>
+        </w:rPr>
+        <w:lastRenderedPageBreak/>
         <w:t>${</w:t>
       </w:r>
       <w:proofErr w:type="spellStart"/>
       <w:r>
         <w:rPr>
-          <w:rFonts w:ascii="Arial" w:hAnsi="Arial" w:cs="Arial"/>
+          <w:rFonts w:ascii="Times New Roman" w:hAnsi="Times New Roman" w:cs="Times New Roman"/>
           <w:sz w:val="24"/>
           <w:szCs w:val="24"/>
         </w:rPr>
@@ -1780,7 +1977,7 @@
       <w:proofErr w:type="spellEnd"/>
       <w:r>
         <w:rPr>
-          <w:rFonts w:ascii="Arial" w:hAnsi="Arial" w:cs="Arial"/>
+          <w:rFonts w:ascii="Times New Roman" w:hAnsi="Times New Roman" w:cs="Times New Roman"/>
           <w:sz w:val="24"/>
           <w:szCs w:val="24"/>
         </w:rPr>
@@ -1824,7 +2021,7 @@
           <w:sz w:val="24"/>
           <w:szCs w:val="24"/>
         </w:rPr>
-        <w:t>PRODUK/JASA DIHASILKAN:</w:t>
+        <w:t>PRODUK/JASA DIHASILKAN</w:t>
       </w:r>
     </w:p>
     <w:p>
@@ -1864,6 +2061,18 @@
         </w:rPr>
         <w:t>}</w:t>
       </w:r>
+    </w:p>
+    <w:p>
+      <w:pPr>
+        <w:pStyle w:val="ListParagraph"/>
+        <w:spacing w:before="0" w:after="0"/>
+        <w:jc w:val="left"/>
+        <w:rPr>
+          <w:rFonts w:ascii="Times New Roman" w:hAnsi="Times New Roman" w:cs="Times New Roman"/>
+          <w:sz w:val="24"/>
+          <w:szCs w:val="24"/>
+        </w:rPr>
+      </w:pPr>
     </w:p>
     <w:p>
       <w:pPr>
@@ -1888,8 +2097,7 @@
           <w:sz w:val="24"/>
           <w:szCs w:val="24"/>
         </w:rPr>
-        <w:lastRenderedPageBreak/>
-        <w:t>WAKTU PELAKSANAAN:</w:t>
+        <w:t>WAKTU PELAKSANAAN</w:t>
       </w:r>
       <w:r>
         <w:rPr>
@@ -1961,7 +2169,7 @@
           <w:sz w:val="24"/>
           <w:szCs w:val="24"/>
         </w:rPr>
-        <w:t>TENAGA AHLI/TERAMPIL:</w:t>
+        <w:t>TENAGA AHLI/TERAMPIL</w:t>
       </w:r>
     </w:p>
     <w:p>
@@ -2037,7 +2245,7 @@
           <w:sz w:val="24"/>
           <w:szCs w:val="24"/>
         </w:rPr>
-        <w:t>METODE KERJA:</w:t>
+        <w:t>METODE KERJA</w:t>
       </w:r>
       <w:r>
         <w:rPr>
@@ -2174,19 +2382,11 @@
       </w:r>
       <w:r>
         <w:rPr>
-          <w:rFonts w:ascii="Arial" w:hAnsi="Arial" w:cs="Arial"/>
-          <w:sz w:val="24"/>
-          <w:szCs w:val="24"/>
-        </w:rPr>
-        <w:t>${judul}</w:t>
-      </w:r>
-      <w:r>
-        <w:rPr>
-          <w:rFonts w:ascii="Arial" w:hAnsi="Arial" w:cs="Arial"/>
-          <w:sz w:val="24"/>
-          <w:szCs w:val="24"/>
-        </w:rPr>
-        <w:t xml:space="preserve"> </w:t>
+          <w:rFonts w:ascii="Times New Roman" w:hAnsi="Times New Roman" w:cs="Times New Roman"/>
+          <w:sz w:val="24"/>
+          <w:szCs w:val="24"/>
+        </w:rPr>
+        <w:t xml:space="preserve">${judul} </w:t>
       </w:r>
       <w:proofErr w:type="spellStart"/>
       <w:r>
@@ -2442,7 +2642,7 @@
           <w:sz w:val="24"/>
           <w:szCs w:val="24"/>
         </w:rPr>
-        <w:t> LAPORAN PENGAJUAN PEKERJAAN:</w:t>
+        <w:t> LAPORAN PENGAJUAN PEKERJAAN</w:t>
       </w:r>
       <w:r>
         <w:rPr>
@@ -2630,6 +2830,20 @@
         </w:rPr>
         <w:t>${penutup}</w:t>
       </w:r>
+    </w:p>
+    <w:p>
+      <w:pPr>
+        <w:pStyle w:val="ListParagraph"/>
+        <w:spacing w:before="0" w:after="0"/>
+        <w:contextualSpacing w:val="0"/>
+        <w:jc w:val="left"/>
+        <w:rPr>
+          <w:rFonts w:ascii="Times New Roman" w:eastAsia="Times New Roman" w:hAnsi="Times New Roman" w:cs="Times New Roman"/>
+          <w:color w:val="auto"/>
+          <w:sz w:val="24"/>
+          <w:szCs w:val="24"/>
+        </w:rPr>
+      </w:pPr>
     </w:p>
     <w:p>
       <w:pPr>
@@ -2731,7 +2945,7 @@
               <w:spacing w:line="240" w:lineRule="auto"/>
               <w:jc w:val="center"/>
               <w:rPr>
-                <w:rFonts w:asciiTheme="minorBidi" w:hAnsiTheme="minorBidi"/>
+                <w:rFonts w:ascii="Times New Roman" w:hAnsi="Times New Roman" w:cs="Times New Roman"/>
                 <w:b/>
                 <w:sz w:val="24"/>
                 <w:szCs w:val="24"/>
@@ -2739,36 +2953,62 @@
             </w:pPr>
             <w:r>
               <w:rPr>
-                <w:rFonts w:asciiTheme="minorBidi" w:hAnsiTheme="minorBidi"/>
+                <w:rFonts w:ascii="Times New Roman" w:hAnsi="Times New Roman" w:cs="Times New Roman"/>
                 <w:b/>
                 <w:sz w:val="24"/>
                 <w:szCs w:val="24"/>
               </w:rPr>
-              <w:t xml:space="preserve">Jakarta, </w:t>
+              <w:lastRenderedPageBreak/>
+              <w:t xml:space="preserve">Jakarta, ……………… </w:t>
             </w:r>
             <w:r>
               <w:rPr>
-                <w:rFonts w:asciiTheme="minorBidi" w:hAnsiTheme="minorBidi"/>
+                <w:rFonts w:ascii="Times New Roman" w:hAnsi="Times New Roman" w:cs="Times New Roman"/>
                 <w:b/>
                 <w:sz w:val="24"/>
                 <w:szCs w:val="24"/>
               </w:rPr>
-              <w:t>……………… 2024</w:t>
+              <w:t>${</w:t>
+            </w:r>
+            <w:proofErr w:type="spellStart"/>
+            <w:r>
+              <w:rPr>
+                <w:rFonts w:ascii="Times New Roman" w:hAnsi="Times New Roman" w:cs="Times New Roman"/>
+                <w:b/>
+                <w:sz w:val="24"/>
+                <w:szCs w:val="24"/>
+              </w:rPr>
+              <w:t>tahun</w:t>
+            </w:r>
+            <w:proofErr w:type="spellEnd"/>
+            <w:r>
+              <w:rPr>
+                <w:rFonts w:ascii="Times New Roman" w:hAnsi="Times New Roman" w:cs="Times New Roman"/>
+                <w:b/>
+                <w:sz w:val="24"/>
+                <w:szCs w:val="24"/>
+              </w:rPr>
+              <w:t>}</w:t>
             </w:r>
           </w:p>
           <w:p>
             <w:pPr>
               <w:pStyle w:val="ListParagraph"/>
-              <w:ind w:left="142" w:firstLine="567"/>
-              <w:rPr>
-                <w:rFonts w:ascii="Arial" w:hAnsi="Arial" w:cs="Arial"/>
+              <w:ind w:left="0" w:hanging="265"/>
+              <w:jc w:val="center"/>
+              <w:rPr>
+                <w:rFonts w:ascii="Times New Roman" w:hAnsi="Times New Roman" w:cs="Times New Roman"/>
+                <w:b/>
+                <w:bCs/>
                 <w:sz w:val="24"/>
                 <w:szCs w:val="24"/>
               </w:rPr>
             </w:pPr>
             <w:r>
               <w:rPr>
-                <w:rFonts w:ascii="Arial" w:hAnsi="Arial" w:cs="Arial"/>
+                <w:rFonts w:ascii="Times New Roman" w:hAnsi="Times New Roman" w:cs="Times New Roman"/>
+                <w:b/>
+                <w:bCs/>
                 <w:sz w:val="24"/>
                 <w:szCs w:val="24"/>
               </w:rPr>
@@ -2777,7 +3017,9 @@
             <w:proofErr w:type="spellStart"/>
             <w:r>
               <w:rPr>
-                <w:rFonts w:ascii="Arial" w:hAnsi="Arial" w:cs="Arial"/>
+                <w:rFonts w:ascii="Times New Roman" w:hAnsi="Times New Roman" w:cs="Times New Roman"/>
+                <w:b/>
+                <w:bCs/>
                 <w:sz w:val="24"/>
                 <w:szCs w:val="24"/>
                 <w:lang w:val="en-ID"/>
@@ -2787,7 +3029,9 @@
             <w:proofErr w:type="spellEnd"/>
             <w:r>
               <w:rPr>
-                <w:rFonts w:ascii="Arial" w:hAnsi="Arial" w:cs="Arial"/>
+                <w:rFonts w:ascii="Times New Roman" w:hAnsi="Times New Roman" w:cs="Times New Roman"/>
+                <w:b/>
+                <w:bCs/>
                 <w:sz w:val="24"/>
                 <w:szCs w:val="24"/>
               </w:rPr>
@@ -2799,7 +3043,7 @@
               <w:pStyle w:val="ListParagraph"/>
               <w:ind w:left="142" w:firstLine="567"/>
               <w:rPr>
-                <w:rFonts w:asciiTheme="minorBidi" w:hAnsiTheme="minorBidi"/>
+                <w:rFonts w:ascii="Times New Roman" w:hAnsi="Times New Roman" w:cs="Times New Roman"/>
                 <w:b/>
                 <w:sz w:val="24"/>
                 <w:szCs w:val="24"/>
@@ -2822,7 +3066,7 @@
               <w:spacing w:line="240" w:lineRule="auto"/>
               <w:jc w:val="center"/>
               <w:rPr>
-                <w:rFonts w:asciiTheme="minorBidi" w:hAnsiTheme="minorBidi"/>
+                <w:rFonts w:ascii="Times New Roman" w:hAnsi="Times New Roman" w:cs="Times New Roman"/>
                 <w:b/>
                 <w:sz w:val="24"/>
                 <w:szCs w:val="24"/>
@@ -2831,7 +3075,7 @@
             </w:pPr>
             <w:r>
               <w:rPr>
-                <w:rFonts w:asciiTheme="minorBidi" w:hAnsiTheme="minorBidi"/>
+                <w:rFonts w:ascii="Times New Roman" w:hAnsi="Times New Roman" w:cs="Times New Roman"/>
                 <w:b/>
                 <w:sz w:val="24"/>
                 <w:szCs w:val="24"/>
@@ -2845,7 +3089,7 @@
               <w:spacing w:line="240" w:lineRule="auto"/>
               <w:jc w:val="center"/>
               <w:rPr>
-                <w:rFonts w:asciiTheme="minorBidi" w:hAnsiTheme="minorBidi"/>
+                <w:rFonts w:ascii="Times New Roman" w:hAnsi="Times New Roman" w:cs="Times New Roman"/>
                 <w:b/>
                 <w:sz w:val="24"/>
                 <w:szCs w:val="24"/>
@@ -2854,7 +3098,7 @@
             </w:pPr>
             <w:r>
               <w:rPr>
-                <w:rFonts w:asciiTheme="minorBidi" w:hAnsiTheme="minorBidi"/>
+                <w:rFonts w:ascii="Times New Roman" w:hAnsi="Times New Roman" w:cs="Times New Roman"/>
                 <w:b/>
                 <w:sz w:val="24"/>
                 <w:szCs w:val="24"/>
@@ -2915,8 +3159,114 @@
           <w:sz w:val="24"/>
           <w:szCs w:val="24"/>
         </w:rPr>
-        <w:t>LAMPIRAN:</w:t>
-      </w:r>
+        <w:t>LAMPIRAN</w:t>
+      </w:r>
+    </w:p>
+    <w:p>
+      <w:pPr>
+        <w:pStyle w:val="ListParagraph"/>
+        <w:spacing w:before="0" w:after="0"/>
+        <w:jc w:val="left"/>
+        <w:rPr>
+          <w:rFonts w:ascii="Times New Roman" w:hAnsi="Times New Roman" w:cs="Times New Roman"/>
+          <w:sz w:val="24"/>
+          <w:szCs w:val="24"/>
+        </w:rPr>
+      </w:pPr>
+    </w:p>
+    <w:p>
+      <w:pPr>
+        <w:spacing w:before="0" w:after="0" w:line="240" w:lineRule="auto"/>
+        <w:jc w:val="center"/>
+        <w:rPr>
+          <w:rFonts w:ascii="Arial" w:hAnsi="Arial" w:cs="Arial"/>
+          <w:bCs/>
+          <w:sz w:val="24"/>
+          <w:szCs w:val="24"/>
+        </w:rPr>
+      </w:pPr>
+      <w:r>
+        <w:rPr>
+          <w:rFonts w:asciiTheme="minorBidi" w:hAnsiTheme="minorBidi"/>
+          <w:sz w:val="24"/>
+          <w:szCs w:val="24"/>
+        </w:rPr>
+        <w:t>${judul}</w:t>
+      </w:r>
+      <w:r>
+        <w:rPr>
+          <w:rFonts w:ascii="Arial" w:hAnsi="Arial" w:cs="Arial"/>
+          <w:bCs/>
+          <w:sz w:val="24"/>
+          <w:szCs w:val="24"/>
+        </w:rPr>
+        <w:t xml:space="preserve"> </w:t>
+      </w:r>
+    </w:p>
+    <w:p>
+      <w:pPr>
+        <w:spacing w:before="0" w:after="0" w:line="240" w:lineRule="auto"/>
+        <w:jc w:val="center"/>
+        <w:rPr>
+          <w:rFonts w:asciiTheme="minorBidi" w:hAnsiTheme="minorBidi"/>
+          <w:sz w:val="24"/>
+          <w:szCs w:val="24"/>
+        </w:rPr>
+      </w:pPr>
+      <w:r>
+        <w:rPr>
+          <w:rFonts w:asciiTheme="minorBidi" w:hAnsiTheme="minorBidi"/>
+          <w:color w:val="auto"/>
+          <w:sz w:val="24"/>
+          <w:szCs w:val="24"/>
+          <w:lang w:val="id-ID"/>
+        </w:rPr>
+        <w:t>MAK.</w:t>
+      </w:r>
+      <w:r>
+        <w:rPr>
+          <w:rFonts w:asciiTheme="minorBidi" w:hAnsiTheme="minorBidi"/>
+          <w:color w:val="auto"/>
+          <w:sz w:val="24"/>
+          <w:szCs w:val="24"/>
+          <w:lang w:val="id-ID"/>
+        </w:rPr>
+        <w:t xml:space="preserve"> ${</w:t>
+      </w:r>
+      <w:proofErr w:type="spellStart"/>
+      <w:r>
+        <w:rPr>
+          <w:rFonts w:asciiTheme="minorBidi" w:hAnsiTheme="minorBidi"/>
+          <w:color w:val="auto"/>
+          <w:sz w:val="24"/>
+          <w:szCs w:val="24"/>
+          <w:lang w:val="id-ID"/>
+        </w:rPr>
+        <w:t>no_doc_mak</w:t>
+      </w:r>
+      <w:proofErr w:type="spellEnd"/>
+      <w:r>
+        <w:rPr>
+          <w:rFonts w:asciiTheme="minorBidi" w:hAnsiTheme="minorBidi"/>
+          <w:color w:val="auto"/>
+          <w:sz w:val="24"/>
+          <w:szCs w:val="24"/>
+          <w:lang w:val="id-ID"/>
+        </w:rPr>
+        <w:t>}</w:t>
+      </w:r>
+    </w:p>
+    <w:p>
+      <w:pPr>
+        <w:pStyle w:val="ListParagraph"/>
+        <w:spacing w:before="0" w:after="0"/>
+        <w:jc w:val="left"/>
+        <w:rPr>
+          <w:rFonts w:ascii="Times New Roman" w:hAnsi="Times New Roman" w:cs="Times New Roman"/>
+          <w:sz w:val="24"/>
+          <w:szCs w:val="24"/>
+        </w:rPr>
+      </w:pPr>
       <w:r>
         <w:rPr>
           <w:rFonts w:ascii="Times New Roman" w:hAnsi="Times New Roman" w:cs="Times New Roman"/>
@@ -2951,6 +3301,266 @@
         </w:rPr>
         <w:t>}</w:t>
       </w:r>
+    </w:p>
+    <w:p>
+      <w:pPr>
+        <w:pStyle w:val="ListParagraph"/>
+        <w:spacing w:before="0" w:after="0"/>
+        <w:jc w:val="left"/>
+        <w:rPr>
+          <w:rFonts w:ascii="Times New Roman" w:hAnsi="Times New Roman" w:cs="Times New Roman"/>
+          <w:sz w:val="24"/>
+          <w:szCs w:val="24"/>
+        </w:rPr>
+      </w:pPr>
+    </w:p>
+    <w:p>
+      <w:pPr>
+        <w:pStyle w:val="ListParagraph"/>
+        <w:spacing w:before="0" w:after="0"/>
+        <w:jc w:val="left"/>
+        <w:rPr>
+          <w:rFonts w:ascii="Times New Roman" w:hAnsi="Times New Roman" w:cs="Times New Roman"/>
+          <w:sz w:val="24"/>
+          <w:szCs w:val="24"/>
+        </w:rPr>
+      </w:pPr>
+    </w:p>
+    <w:p>
+      <w:pPr>
+        <w:pStyle w:val="ListParagraph"/>
+        <w:spacing w:before="0" w:after="0"/>
+        <w:jc w:val="left"/>
+        <w:rPr>
+          <w:rFonts w:ascii="Times New Roman" w:hAnsi="Times New Roman" w:cs="Times New Roman"/>
+          <w:sz w:val="24"/>
+          <w:szCs w:val="24"/>
+        </w:rPr>
+      </w:pPr>
+    </w:p>
+    <w:tbl>
+      <w:tblPr>
+        <w:tblStyle w:val="TableGrid"/>
+        <w:tblW w:w="5204" w:type="dxa"/>
+        <w:tblInd w:w="4212" w:type="dxa"/>
+        <w:tblBorders>
+          <w:top w:val="none" w:sz="0" w:space="0" w:color="auto"/>
+          <w:left w:val="none" w:sz="0" w:space="0" w:color="auto"/>
+          <w:bottom w:val="none" w:sz="0" w:space="0" w:color="auto"/>
+          <w:right w:val="none" w:sz="0" w:space="0" w:color="auto"/>
+          <w:insideH w:val="none" w:sz="0" w:space="0" w:color="auto"/>
+          <w:insideV w:val="none" w:sz="0" w:space="0" w:color="auto"/>
+        </w:tblBorders>
+        <w:tblLook w:val="04A0" w:firstRow="1" w:lastRow="0" w:firstColumn="1" w:lastColumn="0" w:noHBand="0" w:noVBand="1"/>
+      </w:tblPr>
+      <w:tblGrid>
+        <w:gridCol w:w="4995"/>
+        <w:gridCol w:w="209"/>
+      </w:tblGrid>
+      <w:tr>
+        <w:tc>
+          <w:tcPr>
+            <w:tcW w:w="5204" w:type="dxa"/>
+            <w:gridSpan w:val="2"/>
+          </w:tcPr>
+          <w:p>
+            <w:pPr>
+              <w:spacing w:line="240" w:lineRule="auto"/>
+              <w:jc w:val="center"/>
+              <w:rPr>
+                <w:rFonts w:ascii="Times New Roman" w:hAnsi="Times New Roman" w:cs="Times New Roman"/>
+                <w:b/>
+                <w:sz w:val="24"/>
+                <w:szCs w:val="24"/>
+              </w:rPr>
+            </w:pPr>
+            <w:r>
+              <w:rPr>
+                <w:rFonts w:ascii="Times New Roman" w:hAnsi="Times New Roman" w:cs="Times New Roman"/>
+                <w:b/>
+                <w:sz w:val="24"/>
+                <w:szCs w:val="24"/>
+              </w:rPr>
+              <w:t xml:space="preserve">Jakarta, ……………… </w:t>
+            </w:r>
+            <w:r>
+              <w:rPr>
+                <w:rFonts w:ascii="Times New Roman" w:hAnsi="Times New Roman" w:cs="Times New Roman"/>
+                <w:b/>
+                <w:sz w:val="24"/>
+                <w:szCs w:val="24"/>
+              </w:rPr>
+              <w:t>${</w:t>
+            </w:r>
+            <w:proofErr w:type="spellStart"/>
+            <w:r>
+              <w:rPr>
+                <w:rFonts w:ascii="Times New Roman" w:hAnsi="Times New Roman" w:cs="Times New Roman"/>
+                <w:b/>
+                <w:sz w:val="24"/>
+                <w:szCs w:val="24"/>
+              </w:rPr>
+              <w:t>tahun</w:t>
+            </w:r>
+            <w:proofErr w:type="spellEnd"/>
+            <w:r>
+              <w:rPr>
+                <w:rFonts w:ascii="Times New Roman" w:hAnsi="Times New Roman" w:cs="Times New Roman"/>
+                <w:b/>
+                <w:sz w:val="24"/>
+                <w:szCs w:val="24"/>
+              </w:rPr>
+              <w:t>}</w:t>
+            </w:r>
+          </w:p>
+          <w:p>
+            <w:pPr>
+              <w:spacing w:line="240" w:lineRule="auto"/>
+              <w:jc w:val="center"/>
+              <w:rPr>
+                <w:rFonts w:asciiTheme="minorBidi" w:hAnsiTheme="minorBidi"/>
+                <w:b/>
+                <w:bCs/>
+                <w:sz w:val="24"/>
+                <w:szCs w:val="24"/>
+              </w:rPr>
+            </w:pPr>
+            <w:r>
+              <w:rPr>
+                <w:rFonts w:asciiTheme="minorBidi" w:hAnsiTheme="minorBidi"/>
+                <w:b/>
+                <w:bCs/>
+                <w:sz w:val="24"/>
+                <w:szCs w:val="24"/>
+              </w:rPr>
+              <w:t>${</w:t>
+            </w:r>
+            <w:proofErr w:type="spellStart"/>
+            <w:r>
+              <w:rPr>
+                <w:rFonts w:asciiTheme="minorBidi" w:hAnsiTheme="minorBidi"/>
+                <w:b/>
+                <w:bCs/>
+                <w:sz w:val="24"/>
+                <w:szCs w:val="24"/>
+              </w:rPr>
+              <w:t>nama_divisi</w:t>
+            </w:r>
+            <w:proofErr w:type="spellEnd"/>
+            <w:r>
+              <w:rPr>
+                <w:rFonts w:asciiTheme="minorBidi" w:hAnsiTheme="minorBidi"/>
+                <w:b/>
+                <w:bCs/>
+                <w:sz w:val="24"/>
+                <w:szCs w:val="24"/>
+              </w:rPr>
+              <w:t>}</w:t>
+            </w:r>
+          </w:p>
+          <w:p>
+            <w:pPr>
+              <w:spacing w:line="240" w:lineRule="auto"/>
+              <w:rPr>
+                <w:rFonts w:asciiTheme="minorBidi" w:hAnsiTheme="minorBidi"/>
+                <w:b/>
+                <w:sz w:val="10"/>
+                <w:szCs w:val="10"/>
+              </w:rPr>
+            </w:pPr>
+          </w:p>
+          <w:p>
+            <w:pPr>
+              <w:spacing w:line="240" w:lineRule="auto"/>
+              <w:rPr>
+                <w:rFonts w:asciiTheme="minorBidi" w:hAnsiTheme="minorBidi"/>
+                <w:b/>
+                <w:sz w:val="10"/>
+                <w:szCs w:val="10"/>
+              </w:rPr>
+            </w:pPr>
+          </w:p>
+          <w:p>
+            <w:pPr>
+              <w:spacing w:line="240" w:lineRule="auto"/>
+              <w:rPr>
+                <w:rFonts w:asciiTheme="minorBidi" w:hAnsiTheme="minorBidi"/>
+                <w:b/>
+                <w:sz w:val="10"/>
+                <w:szCs w:val="10"/>
+              </w:rPr>
+            </w:pPr>
+          </w:p>
+        </w:tc>
+      </w:tr>
+      <w:tr>
+        <w:trPr>
+          <w:gridAfter w:val="1"/>
+          <w:wAfter w:w="209" w:type="dxa"/>
+        </w:trPr>
+        <w:tc>
+          <w:tcPr>
+            <w:tcW w:w="4995" w:type="dxa"/>
+          </w:tcPr>
+          <w:p>
+            <w:pPr>
+              <w:spacing w:line="240" w:lineRule="auto"/>
+              <w:jc w:val="center"/>
+              <w:rPr>
+                <w:rFonts w:asciiTheme="minorBidi" w:hAnsiTheme="minorBidi"/>
+                <w:b/>
+                <w:sz w:val="24"/>
+                <w:szCs w:val="24"/>
+                <w:u w:val="single"/>
+              </w:rPr>
+            </w:pPr>
+            <w:r>
+              <w:rPr>
+                <w:rFonts w:asciiTheme="minorBidi" w:hAnsiTheme="minorBidi"/>
+                <w:b/>
+                <w:sz w:val="24"/>
+                <w:szCs w:val="24"/>
+                <w:u w:val="single"/>
+              </w:rPr>
+              <w:t>${username}</w:t>
+            </w:r>
+          </w:p>
+          <w:p>
+            <w:pPr>
+              <w:spacing w:line="240" w:lineRule="auto"/>
+              <w:jc w:val="center"/>
+              <w:rPr>
+                <w:rFonts w:asciiTheme="minorBidi" w:hAnsiTheme="minorBidi"/>
+                <w:b/>
+                <w:sz w:val="24"/>
+                <w:szCs w:val="24"/>
+                <w:u w:val="single"/>
+              </w:rPr>
+            </w:pPr>
+            <w:r>
+              <w:rPr>
+                <w:rFonts w:asciiTheme="minorBidi" w:hAnsiTheme="minorBidi"/>
+                <w:b/>
+                <w:sz w:val="24"/>
+                <w:szCs w:val="24"/>
+              </w:rPr>
+              <w:t>NIP.</w:t>
+            </w:r>
+          </w:p>
+        </w:tc>
+      </w:tr>
+    </w:tbl>
+    <w:p>
+      <w:pPr>
+        <w:pStyle w:val="ListParagraph"/>
+        <w:spacing w:before="0" w:after="0"/>
+        <w:jc w:val="left"/>
+        <w:rPr>
+          <w:rFonts w:ascii="Times New Roman" w:hAnsi="Times New Roman" w:cs="Times New Roman"/>
+          <w:sz w:val="24"/>
+          <w:szCs w:val="24"/>
+        </w:rPr>
+      </w:pPr>
     </w:p>
     <w:p>
       <w:pPr>
@@ -4162,7 +4772,7 @@
   <w:style w:type="paragraph" w:default="1" w:styleId="Normal">
     <w:name w:val="Normal"/>
     <w:qFormat/>
-    <w:rsid w:val="008B6249"/>
+    <w:rsid w:val="00F75E55"/>
     <w:pPr>
       <w:spacing w:before="120" w:after="120" w:line="360" w:lineRule="auto"/>
       <w:jc w:val="both"/>
@@ -4377,6 +4987,7 @@
   <w:style w:type="character" w:default="1" w:styleId="DefaultParagraphFont">
     <w:name w:val="Default Paragraph Font"/>
     <w:uiPriority w:val="1"/>
+    <w:semiHidden/>
     <w:unhideWhenUsed/>
   </w:style>
   <w:style w:type="table" w:default="1" w:styleId="TableNormal">

</xml_diff>

<commit_message>
update template & database
</commit_message>
<xml_diff>
--- a/templates/template.docx
+++ b/templates/template.docx
@@ -2233,28 +2233,34 @@
         <w:jc w:val="left"/>
         <w:rPr>
           <w:rFonts w:ascii="Times New Roman" w:hAnsi="Times New Roman" w:cs="Times New Roman"/>
-          <w:sz w:val="24"/>
-          <w:szCs w:val="24"/>
-        </w:rPr>
-      </w:pPr>
-      <w:r>
-        <w:rPr>
-          <w:rFonts w:ascii="Times New Roman" w:hAnsi="Times New Roman" w:cs="Times New Roman"/>
           <w:b/>
           <w:bCs/>
           <w:sz w:val="24"/>
           <w:szCs w:val="24"/>
         </w:rPr>
-        <w:t>METODE KERJA</w:t>
-      </w:r>
-      <w:r>
-        <w:rPr>
-          <w:rFonts w:ascii="Times New Roman" w:hAnsi="Times New Roman" w:cs="Times New Roman"/>
-          <w:sz w:val="24"/>
-          <w:szCs w:val="24"/>
-        </w:rPr>
-        <w:br/>
-      </w:r>
+      </w:pPr>
+      <w:r>
+        <w:rPr>
+          <w:rFonts w:ascii="Times New Roman" w:hAnsi="Times New Roman" w:cs="Times New Roman"/>
+          <w:b/>
+          <w:bCs/>
+          <w:sz w:val="24"/>
+          <w:szCs w:val="24"/>
+        </w:rPr>
+        <w:t>PERALATAN</w:t>
+      </w:r>
+    </w:p>
+    <w:p>
+      <w:pPr>
+        <w:pStyle w:val="ListParagraph"/>
+        <w:spacing w:before="0" w:after="0"/>
+        <w:jc w:val="left"/>
+        <w:rPr>
+          <w:rFonts w:ascii="Times New Roman" w:hAnsi="Times New Roman" w:cs="Times New Roman"/>
+          <w:sz w:val="24"/>
+          <w:szCs w:val="24"/>
+        </w:rPr>
+      </w:pPr>
       <w:r>
         <w:rPr>
           <w:rFonts w:ascii="Times New Roman" w:hAnsi="Times New Roman" w:cs="Times New Roman"/>
@@ -2270,7 +2276,7 @@
           <w:sz w:val="24"/>
           <w:szCs w:val="24"/>
         </w:rPr>
-        <w:t>metode_kerja</w:t>
+        <w:t>peralatan</w:t>
       </w:r>
       <w:proofErr w:type="spellEnd"/>
       <w:r>
@@ -2289,6 +2295,8 @@
         <w:jc w:val="left"/>
         <w:rPr>
           <w:rFonts w:ascii="Times New Roman" w:hAnsi="Times New Roman" w:cs="Times New Roman"/>
+          <w:b/>
+          <w:bCs/>
           <w:sz w:val="24"/>
           <w:szCs w:val="24"/>
         </w:rPr>
@@ -2302,316 +2310,63 @@
           <w:numId w:val="2"/>
         </w:numPr>
         <w:spacing w:before="0" w:after="0"/>
-        <w:contextualSpacing w:val="0"/>
         <w:jc w:val="left"/>
         <w:rPr>
-          <w:rFonts w:ascii="Times New Roman" w:eastAsia="Times New Roman" w:hAnsi="Times New Roman" w:cs="Times New Roman"/>
+          <w:rFonts w:ascii="Times New Roman" w:hAnsi="Times New Roman" w:cs="Times New Roman"/>
+          <w:sz w:val="24"/>
+          <w:szCs w:val="24"/>
+        </w:rPr>
+      </w:pPr>
+      <w:r>
+        <w:rPr>
+          <w:rFonts w:ascii="Times New Roman" w:hAnsi="Times New Roman" w:cs="Times New Roman"/>
           <w:b/>
           <w:bCs/>
-          <w:color w:val="auto"/>
-          <w:sz w:val="24"/>
-          <w:szCs w:val="24"/>
-        </w:rPr>
-      </w:pPr>
-      <w:r>
-        <w:rPr>
-          <w:rFonts w:ascii="Times New Roman" w:eastAsia="Times New Roman" w:hAnsi="Times New Roman" w:cs="Times New Roman"/>
-          <w:b/>
-          <w:bCs/>
-          <w:color w:val="auto"/>
-          <w:sz w:val="24"/>
-          <w:szCs w:val="24"/>
-        </w:rPr>
-        <w:t>MANAJEMEN RISIKO</w:t>
+          <w:sz w:val="24"/>
+          <w:szCs w:val="24"/>
+        </w:rPr>
+        <w:t>METODE KERJA</w:t>
+      </w:r>
+      <w:r>
+        <w:rPr>
+          <w:rFonts w:ascii="Times New Roman" w:hAnsi="Times New Roman" w:cs="Times New Roman"/>
+          <w:sz w:val="24"/>
+          <w:szCs w:val="24"/>
+        </w:rPr>
+        <w:br/>
+      </w:r>
+      <w:r>
+        <w:rPr>
+          <w:rFonts w:ascii="Times New Roman" w:hAnsi="Times New Roman" w:cs="Times New Roman"/>
+          <w:sz w:val="24"/>
+          <w:szCs w:val="24"/>
+        </w:rPr>
+        <w:t>${</w:t>
+      </w:r>
+      <w:proofErr w:type="spellStart"/>
+      <w:r>
+        <w:rPr>
+          <w:rFonts w:ascii="Times New Roman" w:hAnsi="Times New Roman" w:cs="Times New Roman"/>
+          <w:sz w:val="24"/>
+          <w:szCs w:val="24"/>
+        </w:rPr>
+        <w:t>metode_kerja</w:t>
+      </w:r>
+      <w:proofErr w:type="spellEnd"/>
+      <w:r>
+        <w:rPr>
+          <w:rFonts w:ascii="Times New Roman" w:hAnsi="Times New Roman" w:cs="Times New Roman"/>
+          <w:sz w:val="24"/>
+          <w:szCs w:val="24"/>
+        </w:rPr>
+        <w:t>}</w:t>
       </w:r>
     </w:p>
     <w:p>
       <w:pPr>
         <w:pStyle w:val="ListParagraph"/>
         <w:spacing w:before="0" w:after="0"/>
-        <w:ind w:left="502" w:firstLine="578"/>
-        <w:rPr>
-          <w:rFonts w:ascii="Times New Roman" w:hAnsi="Times New Roman" w:cs="Times New Roman"/>
-          <w:sz w:val="24"/>
-          <w:szCs w:val="24"/>
-        </w:rPr>
-      </w:pPr>
-      <w:r>
-        <w:rPr>
-          <w:rFonts w:ascii="Times New Roman" w:hAnsi="Times New Roman" w:cs="Times New Roman"/>
-          <w:sz w:val="24"/>
-          <w:szCs w:val="24"/>
-        </w:rPr>
-        <w:t xml:space="preserve">Dalam </w:t>
-      </w:r>
-      <w:proofErr w:type="spellStart"/>
-      <w:r>
-        <w:rPr>
-          <w:rFonts w:ascii="Times New Roman" w:hAnsi="Times New Roman" w:cs="Times New Roman"/>
-          <w:sz w:val="24"/>
-          <w:szCs w:val="24"/>
-        </w:rPr>
-        <w:t>pelaksanaan</w:t>
-      </w:r>
-      <w:proofErr w:type="spellEnd"/>
-      <w:r>
-        <w:rPr>
-          <w:rFonts w:ascii="Times New Roman" w:hAnsi="Times New Roman" w:cs="Times New Roman"/>
-          <w:sz w:val="24"/>
-          <w:szCs w:val="24"/>
-        </w:rPr>
-        <w:t xml:space="preserve"> </w:t>
-      </w:r>
-      <w:proofErr w:type="spellStart"/>
-      <w:r>
-        <w:rPr>
-          <w:rFonts w:ascii="Times New Roman" w:hAnsi="Times New Roman" w:cs="Times New Roman"/>
-          <w:sz w:val="24"/>
-          <w:szCs w:val="24"/>
-        </w:rPr>
-        <w:t>pekerjaan</w:t>
-      </w:r>
-      <w:proofErr w:type="spellEnd"/>
-      <w:r>
-        <w:rPr>
-          <w:rFonts w:ascii="Times New Roman" w:hAnsi="Times New Roman" w:cs="Times New Roman"/>
-          <w:sz w:val="24"/>
-          <w:szCs w:val="24"/>
-        </w:rPr>
-        <w:t xml:space="preserve"> </w:t>
-      </w:r>
-      <w:r>
-        <w:rPr>
-          <w:rFonts w:ascii="Times New Roman" w:hAnsi="Times New Roman" w:cs="Times New Roman"/>
-          <w:sz w:val="24"/>
-          <w:szCs w:val="24"/>
-        </w:rPr>
-        <w:t xml:space="preserve">${judul} </w:t>
-      </w:r>
-      <w:proofErr w:type="spellStart"/>
-      <w:r>
-        <w:rPr>
-          <w:rFonts w:ascii="Times New Roman" w:hAnsi="Times New Roman" w:cs="Times New Roman"/>
-          <w:sz w:val="24"/>
-          <w:szCs w:val="24"/>
-        </w:rPr>
-        <w:t>diperlukan</w:t>
-      </w:r>
-      <w:proofErr w:type="spellEnd"/>
-      <w:r>
-        <w:rPr>
-          <w:rFonts w:ascii="Times New Roman" w:hAnsi="Times New Roman" w:cs="Times New Roman"/>
-          <w:sz w:val="24"/>
-          <w:szCs w:val="24"/>
-        </w:rPr>
-        <w:t xml:space="preserve"> </w:t>
-      </w:r>
-      <w:proofErr w:type="spellStart"/>
-      <w:r>
-        <w:rPr>
-          <w:rFonts w:ascii="Times New Roman" w:hAnsi="Times New Roman" w:cs="Times New Roman"/>
-          <w:sz w:val="24"/>
-          <w:szCs w:val="24"/>
-        </w:rPr>
-        <w:t>mitigasi</w:t>
-      </w:r>
-      <w:proofErr w:type="spellEnd"/>
-      <w:r>
-        <w:rPr>
-          <w:rFonts w:ascii="Times New Roman" w:hAnsi="Times New Roman" w:cs="Times New Roman"/>
-          <w:sz w:val="24"/>
-          <w:szCs w:val="24"/>
-        </w:rPr>
-        <w:t xml:space="preserve"> </w:t>
-      </w:r>
-      <w:proofErr w:type="spellStart"/>
-      <w:r>
-        <w:rPr>
-          <w:rFonts w:ascii="Times New Roman" w:hAnsi="Times New Roman" w:cs="Times New Roman"/>
-          <w:sz w:val="24"/>
-          <w:szCs w:val="24"/>
-        </w:rPr>
-        <w:t>risiko</w:t>
-      </w:r>
-      <w:proofErr w:type="spellEnd"/>
-      <w:r>
-        <w:rPr>
-          <w:rFonts w:ascii="Times New Roman" w:hAnsi="Times New Roman" w:cs="Times New Roman"/>
-          <w:sz w:val="24"/>
-          <w:szCs w:val="24"/>
-        </w:rPr>
-        <w:t xml:space="preserve"> </w:t>
-      </w:r>
-      <w:proofErr w:type="spellStart"/>
-      <w:r>
-        <w:rPr>
-          <w:rFonts w:ascii="Times New Roman" w:hAnsi="Times New Roman" w:cs="Times New Roman"/>
-          <w:sz w:val="24"/>
-          <w:szCs w:val="24"/>
-        </w:rPr>
-        <w:t>untuk</w:t>
-      </w:r>
-      <w:proofErr w:type="spellEnd"/>
-      <w:r>
-        <w:rPr>
-          <w:rFonts w:ascii="Times New Roman" w:hAnsi="Times New Roman" w:cs="Times New Roman"/>
-          <w:sz w:val="24"/>
-          <w:szCs w:val="24"/>
-        </w:rPr>
-        <w:t xml:space="preserve"> </w:t>
-      </w:r>
-      <w:proofErr w:type="spellStart"/>
-      <w:r>
-        <w:rPr>
-          <w:rFonts w:ascii="Times New Roman" w:hAnsi="Times New Roman" w:cs="Times New Roman"/>
-          <w:sz w:val="24"/>
-          <w:szCs w:val="24"/>
-        </w:rPr>
-        <w:t>meminimalisir</w:t>
-      </w:r>
-      <w:proofErr w:type="spellEnd"/>
-      <w:r>
-        <w:rPr>
-          <w:rFonts w:ascii="Times New Roman" w:hAnsi="Times New Roman" w:cs="Times New Roman"/>
-          <w:sz w:val="24"/>
-          <w:szCs w:val="24"/>
-        </w:rPr>
-        <w:t xml:space="preserve"> </w:t>
-      </w:r>
-      <w:proofErr w:type="spellStart"/>
-      <w:r>
-        <w:rPr>
-          <w:rFonts w:ascii="Times New Roman" w:hAnsi="Times New Roman" w:cs="Times New Roman"/>
-          <w:sz w:val="24"/>
-          <w:szCs w:val="24"/>
-        </w:rPr>
-        <w:t>kemungkinan</w:t>
-      </w:r>
-      <w:proofErr w:type="spellEnd"/>
-      <w:r>
-        <w:rPr>
-          <w:rFonts w:ascii="Times New Roman" w:hAnsi="Times New Roman" w:cs="Times New Roman"/>
-          <w:sz w:val="24"/>
-          <w:szCs w:val="24"/>
-        </w:rPr>
-        <w:t xml:space="preserve"> </w:t>
-      </w:r>
-      <w:proofErr w:type="spellStart"/>
-      <w:r>
-        <w:rPr>
-          <w:rFonts w:ascii="Times New Roman" w:hAnsi="Times New Roman" w:cs="Times New Roman"/>
-          <w:sz w:val="24"/>
-          <w:szCs w:val="24"/>
-        </w:rPr>
-        <w:t>terjadinya</w:t>
-      </w:r>
-      <w:proofErr w:type="spellEnd"/>
-      <w:r>
-        <w:rPr>
-          <w:rFonts w:ascii="Times New Roman" w:hAnsi="Times New Roman" w:cs="Times New Roman"/>
-          <w:sz w:val="24"/>
-          <w:szCs w:val="24"/>
-        </w:rPr>
-        <w:t xml:space="preserve"> </w:t>
-      </w:r>
-      <w:proofErr w:type="spellStart"/>
-      <w:r>
-        <w:rPr>
-          <w:rFonts w:ascii="Times New Roman" w:hAnsi="Times New Roman" w:cs="Times New Roman"/>
-          <w:sz w:val="24"/>
-          <w:szCs w:val="24"/>
-        </w:rPr>
-        <w:t>risiko</w:t>
-      </w:r>
-      <w:proofErr w:type="spellEnd"/>
-      <w:r>
-        <w:rPr>
-          <w:rFonts w:ascii="Times New Roman" w:hAnsi="Times New Roman" w:cs="Times New Roman"/>
-          <w:sz w:val="24"/>
-          <w:szCs w:val="24"/>
-        </w:rPr>
-        <w:t xml:space="preserve">. </w:t>
-      </w:r>
-      <w:proofErr w:type="spellStart"/>
-      <w:r>
-        <w:rPr>
-          <w:rFonts w:ascii="Times New Roman" w:hAnsi="Times New Roman" w:cs="Times New Roman"/>
-          <w:sz w:val="24"/>
-          <w:szCs w:val="24"/>
-        </w:rPr>
-        <w:t>Risiko</w:t>
-      </w:r>
-      <w:proofErr w:type="spellEnd"/>
-      <w:r>
-        <w:rPr>
-          <w:rFonts w:ascii="Times New Roman" w:hAnsi="Times New Roman" w:cs="Times New Roman"/>
-          <w:sz w:val="24"/>
-          <w:szCs w:val="24"/>
-        </w:rPr>
-        <w:t xml:space="preserve"> yang </w:t>
-      </w:r>
-      <w:proofErr w:type="spellStart"/>
-      <w:r>
-        <w:rPr>
-          <w:rFonts w:ascii="Times New Roman" w:hAnsi="Times New Roman" w:cs="Times New Roman"/>
-          <w:sz w:val="24"/>
-          <w:szCs w:val="24"/>
-        </w:rPr>
-        <w:t>terjadi</w:t>
-      </w:r>
-      <w:proofErr w:type="spellEnd"/>
-      <w:r>
-        <w:rPr>
-          <w:rFonts w:ascii="Times New Roman" w:hAnsi="Times New Roman" w:cs="Times New Roman"/>
-          <w:sz w:val="24"/>
-          <w:szCs w:val="24"/>
-        </w:rPr>
-        <w:t xml:space="preserve"> seperti:</w:t>
-      </w:r>
-    </w:p>
-    <w:p>
-      <w:pPr>
-        <w:pStyle w:val="ListParagraph"/>
-        <w:spacing w:before="0" w:after="0"/>
-        <w:ind w:left="502" w:firstLine="578"/>
-        <w:rPr>
-          <w:rFonts w:ascii="Times New Roman" w:hAnsi="Times New Roman" w:cs="Times New Roman"/>
-          <w:sz w:val="24"/>
-          <w:szCs w:val="24"/>
-        </w:rPr>
-      </w:pPr>
-      <w:r>
-        <w:rPr>
-          <w:rFonts w:ascii="Times New Roman" w:hAnsi="Times New Roman" w:cs="Times New Roman"/>
-          <w:sz w:val="24"/>
-          <w:szCs w:val="24"/>
-        </w:rPr>
-        <w:t>${</w:t>
-      </w:r>
-      <w:proofErr w:type="spellStart"/>
-      <w:r>
-        <w:rPr>
-          <w:rFonts w:ascii="Times New Roman" w:hAnsi="Times New Roman" w:cs="Times New Roman"/>
-          <w:sz w:val="24"/>
-          <w:szCs w:val="24"/>
-        </w:rPr>
-        <w:t>manajemen_resiko</w:t>
-      </w:r>
-      <w:proofErr w:type="spellEnd"/>
-      <w:r>
-        <w:rPr>
-          <w:rFonts w:ascii="Times New Roman" w:hAnsi="Times New Roman" w:cs="Times New Roman"/>
-          <w:sz w:val="24"/>
-          <w:szCs w:val="24"/>
-        </w:rPr>
-        <w:t>}</w:t>
-      </w:r>
-    </w:p>
-    <w:p>
-      <w:pPr>
-        <w:pStyle w:val="ListParagraph"/>
-        <w:spacing w:before="0" w:after="0"/>
-        <w:ind w:left="502" w:firstLine="578"/>
+        <w:jc w:val="left"/>
         <w:rPr>
           <w:rFonts w:ascii="Times New Roman" w:hAnsi="Times New Roman" w:cs="Times New Roman"/>
           <w:sz w:val="24"/>
@@ -2627,31 +2382,284 @@
           <w:numId w:val="2"/>
         </w:numPr>
         <w:spacing w:before="0" w:after="0"/>
+        <w:contextualSpacing w:val="0"/>
         <w:jc w:val="left"/>
         <w:rPr>
-          <w:rFonts w:ascii="Times New Roman" w:hAnsi="Times New Roman" w:cs="Times New Roman"/>
-          <w:sz w:val="24"/>
-          <w:szCs w:val="24"/>
-        </w:rPr>
-      </w:pPr>
-      <w:r>
-        <w:rPr>
-          <w:rFonts w:ascii="Times New Roman" w:hAnsi="Times New Roman" w:cs="Times New Roman"/>
+          <w:rFonts w:ascii="Times New Roman" w:eastAsia="Times New Roman" w:hAnsi="Times New Roman" w:cs="Times New Roman"/>
           <w:b/>
           <w:bCs/>
-          <w:sz w:val="24"/>
-          <w:szCs w:val="24"/>
-        </w:rPr>
-        <w:t> LAPORAN PENGAJUAN PEKERJAAN</w:t>
-      </w:r>
-      <w:r>
-        <w:rPr>
-          <w:rFonts w:ascii="Times New Roman" w:hAnsi="Times New Roman" w:cs="Times New Roman"/>
-          <w:sz w:val="24"/>
-          <w:szCs w:val="24"/>
-        </w:rPr>
-        <w:br/>
-      </w:r>
+          <w:color w:val="auto"/>
+          <w:sz w:val="24"/>
+          <w:szCs w:val="24"/>
+        </w:rPr>
+      </w:pPr>
+      <w:r>
+        <w:rPr>
+          <w:rFonts w:ascii="Times New Roman" w:eastAsia="Times New Roman" w:hAnsi="Times New Roman" w:cs="Times New Roman"/>
+          <w:b/>
+          <w:bCs/>
+          <w:color w:val="auto"/>
+          <w:sz w:val="24"/>
+          <w:szCs w:val="24"/>
+        </w:rPr>
+        <w:t>MANAJEMEN RISIKO</w:t>
+      </w:r>
+    </w:p>
+    <w:p>
+      <w:pPr>
+        <w:pStyle w:val="ListParagraph"/>
+        <w:spacing w:before="0" w:after="0"/>
+        <w:ind w:left="502" w:firstLine="578"/>
+        <w:rPr>
+          <w:rFonts w:ascii="Times New Roman" w:hAnsi="Times New Roman" w:cs="Times New Roman"/>
+          <w:sz w:val="24"/>
+          <w:szCs w:val="24"/>
+        </w:rPr>
+      </w:pPr>
+      <w:r>
+        <w:rPr>
+          <w:rFonts w:ascii="Times New Roman" w:hAnsi="Times New Roman" w:cs="Times New Roman"/>
+          <w:sz w:val="24"/>
+          <w:szCs w:val="24"/>
+        </w:rPr>
+        <w:t xml:space="preserve">Dalam </w:t>
+      </w:r>
+      <w:proofErr w:type="spellStart"/>
+      <w:r>
+        <w:rPr>
+          <w:rFonts w:ascii="Times New Roman" w:hAnsi="Times New Roman" w:cs="Times New Roman"/>
+          <w:sz w:val="24"/>
+          <w:szCs w:val="24"/>
+        </w:rPr>
+        <w:t>pelaksanaan</w:t>
+      </w:r>
+      <w:proofErr w:type="spellEnd"/>
+      <w:r>
+        <w:rPr>
+          <w:rFonts w:ascii="Times New Roman" w:hAnsi="Times New Roman" w:cs="Times New Roman"/>
+          <w:sz w:val="24"/>
+          <w:szCs w:val="24"/>
+        </w:rPr>
+        <w:t xml:space="preserve"> </w:t>
+      </w:r>
+      <w:proofErr w:type="spellStart"/>
+      <w:r>
+        <w:rPr>
+          <w:rFonts w:ascii="Times New Roman" w:hAnsi="Times New Roman" w:cs="Times New Roman"/>
+          <w:sz w:val="24"/>
+          <w:szCs w:val="24"/>
+        </w:rPr>
+        <w:t>pekerjaan</w:t>
+      </w:r>
+      <w:proofErr w:type="spellEnd"/>
+      <w:r>
+        <w:rPr>
+          <w:rFonts w:ascii="Times New Roman" w:hAnsi="Times New Roman" w:cs="Times New Roman"/>
+          <w:sz w:val="24"/>
+          <w:szCs w:val="24"/>
+        </w:rPr>
+        <w:t xml:space="preserve"> </w:t>
+      </w:r>
+      <w:r>
+        <w:rPr>
+          <w:rFonts w:ascii="Times New Roman" w:hAnsi="Times New Roman" w:cs="Times New Roman"/>
+          <w:sz w:val="24"/>
+          <w:szCs w:val="24"/>
+        </w:rPr>
+        <w:t xml:space="preserve">${judul} </w:t>
+      </w:r>
+      <w:proofErr w:type="spellStart"/>
+      <w:r>
+        <w:rPr>
+          <w:rFonts w:ascii="Times New Roman" w:hAnsi="Times New Roman" w:cs="Times New Roman"/>
+          <w:sz w:val="24"/>
+          <w:szCs w:val="24"/>
+        </w:rPr>
+        <w:t>diperlukan</w:t>
+      </w:r>
+      <w:proofErr w:type="spellEnd"/>
+      <w:r>
+        <w:rPr>
+          <w:rFonts w:ascii="Times New Roman" w:hAnsi="Times New Roman" w:cs="Times New Roman"/>
+          <w:sz w:val="24"/>
+          <w:szCs w:val="24"/>
+        </w:rPr>
+        <w:t xml:space="preserve"> </w:t>
+      </w:r>
+      <w:proofErr w:type="spellStart"/>
+      <w:r>
+        <w:rPr>
+          <w:rFonts w:ascii="Times New Roman" w:hAnsi="Times New Roman" w:cs="Times New Roman"/>
+          <w:sz w:val="24"/>
+          <w:szCs w:val="24"/>
+        </w:rPr>
+        <w:t>mitigasi</w:t>
+      </w:r>
+      <w:proofErr w:type="spellEnd"/>
+      <w:r>
+        <w:rPr>
+          <w:rFonts w:ascii="Times New Roman" w:hAnsi="Times New Roman" w:cs="Times New Roman"/>
+          <w:sz w:val="24"/>
+          <w:szCs w:val="24"/>
+        </w:rPr>
+        <w:t xml:space="preserve"> </w:t>
+      </w:r>
+      <w:proofErr w:type="spellStart"/>
+      <w:r>
+        <w:rPr>
+          <w:rFonts w:ascii="Times New Roman" w:hAnsi="Times New Roman" w:cs="Times New Roman"/>
+          <w:sz w:val="24"/>
+          <w:szCs w:val="24"/>
+        </w:rPr>
+        <w:t>risiko</w:t>
+      </w:r>
+      <w:proofErr w:type="spellEnd"/>
+      <w:r>
+        <w:rPr>
+          <w:rFonts w:ascii="Times New Roman" w:hAnsi="Times New Roman" w:cs="Times New Roman"/>
+          <w:sz w:val="24"/>
+          <w:szCs w:val="24"/>
+        </w:rPr>
+        <w:t xml:space="preserve"> </w:t>
+      </w:r>
+      <w:proofErr w:type="spellStart"/>
+      <w:r>
+        <w:rPr>
+          <w:rFonts w:ascii="Times New Roman" w:hAnsi="Times New Roman" w:cs="Times New Roman"/>
+          <w:sz w:val="24"/>
+          <w:szCs w:val="24"/>
+        </w:rPr>
+        <w:t>untuk</w:t>
+      </w:r>
+      <w:proofErr w:type="spellEnd"/>
+      <w:r>
+        <w:rPr>
+          <w:rFonts w:ascii="Times New Roman" w:hAnsi="Times New Roman" w:cs="Times New Roman"/>
+          <w:sz w:val="24"/>
+          <w:szCs w:val="24"/>
+        </w:rPr>
+        <w:t xml:space="preserve"> </w:t>
+      </w:r>
+      <w:proofErr w:type="spellStart"/>
+      <w:r>
+        <w:rPr>
+          <w:rFonts w:ascii="Times New Roman" w:hAnsi="Times New Roman" w:cs="Times New Roman"/>
+          <w:sz w:val="24"/>
+          <w:szCs w:val="24"/>
+        </w:rPr>
+        <w:t>meminimalisir</w:t>
+      </w:r>
+      <w:proofErr w:type="spellEnd"/>
+      <w:r>
+        <w:rPr>
+          <w:rFonts w:ascii="Times New Roman" w:hAnsi="Times New Roman" w:cs="Times New Roman"/>
+          <w:sz w:val="24"/>
+          <w:szCs w:val="24"/>
+        </w:rPr>
+        <w:t xml:space="preserve"> </w:t>
+      </w:r>
+      <w:proofErr w:type="spellStart"/>
+      <w:r>
+        <w:rPr>
+          <w:rFonts w:ascii="Times New Roman" w:hAnsi="Times New Roman" w:cs="Times New Roman"/>
+          <w:sz w:val="24"/>
+          <w:szCs w:val="24"/>
+        </w:rPr>
+        <w:t>kemungkinan</w:t>
+      </w:r>
+      <w:proofErr w:type="spellEnd"/>
+      <w:r>
+        <w:rPr>
+          <w:rFonts w:ascii="Times New Roman" w:hAnsi="Times New Roman" w:cs="Times New Roman"/>
+          <w:sz w:val="24"/>
+          <w:szCs w:val="24"/>
+        </w:rPr>
+        <w:t xml:space="preserve"> </w:t>
+      </w:r>
+      <w:proofErr w:type="spellStart"/>
+      <w:r>
+        <w:rPr>
+          <w:rFonts w:ascii="Times New Roman" w:hAnsi="Times New Roman" w:cs="Times New Roman"/>
+          <w:sz w:val="24"/>
+          <w:szCs w:val="24"/>
+        </w:rPr>
+        <w:t>terjadinya</w:t>
+      </w:r>
+      <w:proofErr w:type="spellEnd"/>
+      <w:r>
+        <w:rPr>
+          <w:rFonts w:ascii="Times New Roman" w:hAnsi="Times New Roman" w:cs="Times New Roman"/>
+          <w:sz w:val="24"/>
+          <w:szCs w:val="24"/>
+        </w:rPr>
+        <w:t xml:space="preserve"> </w:t>
+      </w:r>
+      <w:proofErr w:type="spellStart"/>
+      <w:r>
+        <w:rPr>
+          <w:rFonts w:ascii="Times New Roman" w:hAnsi="Times New Roman" w:cs="Times New Roman"/>
+          <w:sz w:val="24"/>
+          <w:szCs w:val="24"/>
+        </w:rPr>
+        <w:t>risiko</w:t>
+      </w:r>
+      <w:proofErr w:type="spellEnd"/>
+      <w:r>
+        <w:rPr>
+          <w:rFonts w:ascii="Times New Roman" w:hAnsi="Times New Roman" w:cs="Times New Roman"/>
+          <w:sz w:val="24"/>
+          <w:szCs w:val="24"/>
+        </w:rPr>
+        <w:t xml:space="preserve">. </w:t>
+      </w:r>
+      <w:proofErr w:type="spellStart"/>
+      <w:r>
+        <w:rPr>
+          <w:rFonts w:ascii="Times New Roman" w:hAnsi="Times New Roman" w:cs="Times New Roman"/>
+          <w:sz w:val="24"/>
+          <w:szCs w:val="24"/>
+        </w:rPr>
+        <w:t>Risiko</w:t>
+      </w:r>
+      <w:proofErr w:type="spellEnd"/>
+      <w:r>
+        <w:rPr>
+          <w:rFonts w:ascii="Times New Roman" w:hAnsi="Times New Roman" w:cs="Times New Roman"/>
+          <w:sz w:val="24"/>
+          <w:szCs w:val="24"/>
+        </w:rPr>
+        <w:t xml:space="preserve"> yang </w:t>
+      </w:r>
+      <w:proofErr w:type="spellStart"/>
+      <w:r>
+        <w:rPr>
+          <w:rFonts w:ascii="Times New Roman" w:hAnsi="Times New Roman" w:cs="Times New Roman"/>
+          <w:sz w:val="24"/>
+          <w:szCs w:val="24"/>
+        </w:rPr>
+        <w:t>terjadi</w:t>
+      </w:r>
+      <w:proofErr w:type="spellEnd"/>
+      <w:r>
+        <w:rPr>
+          <w:rFonts w:ascii="Times New Roman" w:hAnsi="Times New Roman" w:cs="Times New Roman"/>
+          <w:sz w:val="24"/>
+          <w:szCs w:val="24"/>
+        </w:rPr>
+        <w:t xml:space="preserve"> seperti:</w:t>
+      </w:r>
+    </w:p>
+    <w:p>
+      <w:pPr>
+        <w:pStyle w:val="ListParagraph"/>
+        <w:spacing w:before="0" w:after="0"/>
+        <w:ind w:left="502" w:firstLine="578"/>
+        <w:rPr>
+          <w:rFonts w:ascii="Times New Roman" w:hAnsi="Times New Roman" w:cs="Times New Roman"/>
+          <w:sz w:val="24"/>
+          <w:szCs w:val="24"/>
+        </w:rPr>
+      </w:pPr>
       <w:r>
         <w:rPr>
           <w:rFonts w:ascii="Times New Roman" w:hAnsi="Times New Roman" w:cs="Times New Roman"/>
@@ -2667,7 +2675,7 @@
           <w:sz w:val="24"/>
           <w:szCs w:val="24"/>
         </w:rPr>
-        <w:t>laporan_pengajuan_pekerjaan</w:t>
+        <w:t>manajemen_resiko</w:t>
       </w:r>
       <w:proofErr w:type="spellEnd"/>
       <w:r>
@@ -2683,7 +2691,7 @@
       <w:pPr>
         <w:pStyle w:val="ListParagraph"/>
         <w:spacing w:before="0" w:after="0"/>
-        <w:jc w:val="left"/>
+        <w:ind w:left="502" w:firstLine="578"/>
         <w:rPr>
           <w:rFonts w:ascii="Times New Roman" w:hAnsi="Times New Roman" w:cs="Times New Roman"/>
           <w:sz w:val="24"/>
@@ -2699,77 +2707,63 @@
           <w:numId w:val="2"/>
         </w:numPr>
         <w:spacing w:before="0" w:after="0"/>
-        <w:contextualSpacing w:val="0"/>
         <w:jc w:val="left"/>
         <w:rPr>
-          <w:rFonts w:ascii="Times New Roman" w:eastAsia="Times New Roman" w:hAnsi="Times New Roman" w:cs="Times New Roman"/>
+          <w:rFonts w:ascii="Times New Roman" w:hAnsi="Times New Roman" w:cs="Times New Roman"/>
+          <w:sz w:val="24"/>
+          <w:szCs w:val="24"/>
+        </w:rPr>
+      </w:pPr>
+      <w:r>
+        <w:rPr>
+          <w:rFonts w:ascii="Times New Roman" w:hAnsi="Times New Roman" w:cs="Times New Roman"/>
           <w:b/>
           <w:bCs/>
-          <w:color w:val="auto"/>
-          <w:sz w:val="24"/>
-          <w:szCs w:val="24"/>
-        </w:rPr>
-      </w:pPr>
-      <w:r>
-        <w:rPr>
-          <w:rFonts w:ascii="Times New Roman" w:eastAsia="Times New Roman" w:hAnsi="Times New Roman" w:cs="Times New Roman"/>
-          <w:b/>
-          <w:bCs/>
-          <w:color w:val="auto"/>
-          <w:sz w:val="24"/>
-          <w:szCs w:val="24"/>
-        </w:rPr>
-        <w:t>SUMBER DANA</w:t>
+          <w:sz w:val="24"/>
+          <w:szCs w:val="24"/>
+        </w:rPr>
+        <w:t> LAPORAN PENGAJUAN PEKERJAAN</w:t>
+      </w:r>
+      <w:r>
+        <w:rPr>
+          <w:rFonts w:ascii="Times New Roman" w:hAnsi="Times New Roman" w:cs="Times New Roman"/>
+          <w:sz w:val="24"/>
+          <w:szCs w:val="24"/>
+        </w:rPr>
+        <w:br/>
+      </w:r>
+      <w:r>
+        <w:rPr>
+          <w:rFonts w:ascii="Times New Roman" w:hAnsi="Times New Roman" w:cs="Times New Roman"/>
+          <w:sz w:val="24"/>
+          <w:szCs w:val="24"/>
+        </w:rPr>
+        <w:t>${</w:t>
+      </w:r>
+      <w:proofErr w:type="spellStart"/>
+      <w:r>
+        <w:rPr>
+          <w:rFonts w:ascii="Times New Roman" w:hAnsi="Times New Roman" w:cs="Times New Roman"/>
+          <w:sz w:val="24"/>
+          <w:szCs w:val="24"/>
+        </w:rPr>
+        <w:t>laporan_pengajuan_pekerjaan</w:t>
+      </w:r>
+      <w:proofErr w:type="spellEnd"/>
+      <w:r>
+        <w:rPr>
+          <w:rFonts w:ascii="Times New Roman" w:hAnsi="Times New Roman" w:cs="Times New Roman"/>
+          <w:sz w:val="24"/>
+          <w:szCs w:val="24"/>
+        </w:rPr>
+        <w:t>}</w:t>
       </w:r>
     </w:p>
     <w:p>
       <w:pPr>
         <w:pStyle w:val="ListParagraph"/>
         <w:spacing w:before="0" w:after="0"/>
-        <w:contextualSpacing w:val="0"/>
         <w:jc w:val="left"/>
-        <w:rPr>
-          <w:rFonts w:ascii="Times New Roman" w:eastAsia="Times New Roman" w:hAnsi="Times New Roman" w:cs="Times New Roman"/>
-          <w:color w:val="auto"/>
-          <w:sz w:val="24"/>
-          <w:szCs w:val="24"/>
-        </w:rPr>
-      </w:pPr>
-      <w:r>
-        <w:rPr>
-          <w:rFonts w:ascii="Times New Roman" w:eastAsia="Times New Roman" w:hAnsi="Times New Roman" w:cs="Times New Roman"/>
-          <w:color w:val="auto"/>
-          <w:sz w:val="24"/>
-          <w:szCs w:val="24"/>
-        </w:rPr>
-        <w:t>${</w:t>
-      </w:r>
-      <w:proofErr w:type="spellStart"/>
-      <w:r>
-        <w:rPr>
-          <w:rFonts w:ascii="Times New Roman" w:eastAsia="Times New Roman" w:hAnsi="Times New Roman" w:cs="Times New Roman"/>
-          <w:color w:val="auto"/>
-          <w:sz w:val="24"/>
-          <w:szCs w:val="24"/>
-        </w:rPr>
-        <w:t>sumber_dana_prakiraan_biaya</w:t>
-      </w:r>
-      <w:proofErr w:type="spellEnd"/>
-      <w:r>
-        <w:rPr>
-          <w:rFonts w:ascii="Times New Roman" w:eastAsia="Times New Roman" w:hAnsi="Times New Roman" w:cs="Times New Roman"/>
-          <w:color w:val="auto"/>
-          <w:sz w:val="24"/>
-          <w:szCs w:val="24"/>
-        </w:rPr>
-        <w:t>}</w:t>
-      </w:r>
-    </w:p>
-    <w:p>
-      <w:pPr>
-        <w:pStyle w:val="ListParagraph"/>
-        <w:spacing w:before="0" w:after="0"/>
-        <w:ind w:firstLine="578"/>
         <w:rPr>
           <w:rFonts w:ascii="Times New Roman" w:hAnsi="Times New Roman" w:cs="Times New Roman"/>
           <w:sz w:val="24"/>
@@ -2805,7 +2799,7 @@
           <w:sz w:val="24"/>
           <w:szCs w:val="24"/>
         </w:rPr>
-        <w:t>PENUTUP</w:t>
+        <w:t>SUMBER DANA</w:t>
       </w:r>
     </w:p>
     <w:p>
@@ -2828,22 +2822,144 @@
           <w:sz w:val="24"/>
           <w:szCs w:val="24"/>
         </w:rPr>
-        <w:t>${penutup}</w:t>
+        <w:t>${</w:t>
+      </w:r>
+      <w:proofErr w:type="spellStart"/>
+      <w:r>
+        <w:rPr>
+          <w:rFonts w:ascii="Times New Roman" w:eastAsia="Times New Roman" w:hAnsi="Times New Roman" w:cs="Times New Roman"/>
+          <w:color w:val="auto"/>
+          <w:sz w:val="24"/>
+          <w:szCs w:val="24"/>
+        </w:rPr>
+        <w:t>sumber_dana_prakiraan_biaya</w:t>
+      </w:r>
+      <w:proofErr w:type="spellEnd"/>
+      <w:r>
+        <w:rPr>
+          <w:rFonts w:ascii="Times New Roman" w:eastAsia="Times New Roman" w:hAnsi="Times New Roman" w:cs="Times New Roman"/>
+          <w:color w:val="auto"/>
+          <w:sz w:val="24"/>
+          <w:szCs w:val="24"/>
+        </w:rPr>
+        <w:t>}</w:t>
       </w:r>
     </w:p>
     <w:p>
       <w:pPr>
         <w:pStyle w:val="ListParagraph"/>
+        <w:spacing w:before="0" w:after="0"/>
+        <w:ind w:firstLine="578"/>
+        <w:rPr>
+          <w:rFonts w:ascii="Times New Roman" w:hAnsi="Times New Roman" w:cs="Times New Roman"/>
+          <w:sz w:val="24"/>
+          <w:szCs w:val="24"/>
+        </w:rPr>
+      </w:pPr>
+    </w:p>
+    <w:p>
+      <w:pPr>
+        <w:pStyle w:val="ListParagraph"/>
+        <w:spacing w:before="0" w:after="0"/>
+        <w:ind w:firstLine="578"/>
+        <w:rPr>
+          <w:rFonts w:ascii="Times New Roman" w:hAnsi="Times New Roman" w:cs="Times New Roman"/>
+          <w:sz w:val="24"/>
+          <w:szCs w:val="24"/>
+        </w:rPr>
+      </w:pPr>
+    </w:p>
+    <w:p>
+      <w:pPr>
+        <w:pStyle w:val="ListParagraph"/>
+        <w:spacing w:before="0" w:after="0"/>
+        <w:ind w:firstLine="578"/>
+        <w:rPr>
+          <w:rFonts w:ascii="Times New Roman" w:hAnsi="Times New Roman" w:cs="Times New Roman"/>
+          <w:sz w:val="24"/>
+          <w:szCs w:val="24"/>
+        </w:rPr>
+      </w:pPr>
+    </w:p>
+    <w:p>
+      <w:pPr>
+        <w:pStyle w:val="ListParagraph"/>
+        <w:spacing w:before="0" w:after="0"/>
+        <w:ind w:firstLine="578"/>
+        <w:rPr>
+          <w:rFonts w:ascii="Times New Roman" w:hAnsi="Times New Roman" w:cs="Times New Roman"/>
+          <w:sz w:val="24"/>
+          <w:szCs w:val="24"/>
+        </w:rPr>
+      </w:pPr>
+    </w:p>
+    <w:p>
+      <w:pPr>
+        <w:pStyle w:val="ListParagraph"/>
+        <w:spacing w:before="0" w:after="0"/>
+        <w:ind w:firstLine="578"/>
+        <w:rPr>
+          <w:rFonts w:ascii="Times New Roman" w:hAnsi="Times New Roman" w:cs="Times New Roman"/>
+          <w:sz w:val="24"/>
+          <w:szCs w:val="24"/>
+        </w:rPr>
+      </w:pPr>
+    </w:p>
+    <w:p>
+      <w:pPr>
+        <w:pStyle w:val="ListParagraph"/>
+        <w:spacing w:before="0" w:after="0"/>
+        <w:ind w:firstLine="578"/>
+        <w:rPr>
+          <w:rFonts w:ascii="Times New Roman" w:hAnsi="Times New Roman" w:cs="Times New Roman"/>
+          <w:sz w:val="24"/>
+          <w:szCs w:val="24"/>
+        </w:rPr>
+      </w:pPr>
+    </w:p>
+    <w:p>
+      <w:pPr>
+        <w:pStyle w:val="ListParagraph"/>
+        <w:spacing w:before="0" w:after="0"/>
+        <w:ind w:firstLine="578"/>
+        <w:rPr>
+          <w:rFonts w:ascii="Times New Roman" w:hAnsi="Times New Roman" w:cs="Times New Roman"/>
+          <w:sz w:val="24"/>
+          <w:szCs w:val="24"/>
+        </w:rPr>
+      </w:pPr>
+    </w:p>
+    <w:p>
+      <w:pPr>
+        <w:pStyle w:val="ListParagraph"/>
+        <w:numPr>
+          <w:ilvl w:val="0"/>
+          <w:numId w:val="2"/>
+        </w:numPr>
         <w:spacing w:before="0" w:after="0"/>
         <w:contextualSpacing w:val="0"/>
         <w:jc w:val="left"/>
         <w:rPr>
           <w:rFonts w:ascii="Times New Roman" w:eastAsia="Times New Roman" w:hAnsi="Times New Roman" w:cs="Times New Roman"/>
+          <w:b/>
+          <w:bCs/>
           <w:color w:val="auto"/>
           <w:sz w:val="24"/>
           <w:szCs w:val="24"/>
         </w:rPr>
       </w:pPr>
+      <w:r>
+        <w:rPr>
+          <w:rFonts w:ascii="Times New Roman" w:eastAsia="Times New Roman" w:hAnsi="Times New Roman" w:cs="Times New Roman"/>
+          <w:b/>
+          <w:bCs/>
+          <w:color w:val="auto"/>
+          <w:sz w:val="24"/>
+          <w:szCs w:val="24"/>
+        </w:rPr>
+        <w:lastRenderedPageBreak/>
+        <w:t>PENUTUP</w:t>
+      </w:r>
     </w:p>
     <w:p>
       <w:pPr>
@@ -2858,20 +2974,15 @@
           <w:szCs w:val="24"/>
         </w:rPr>
       </w:pPr>
-    </w:p>
-    <w:p>
-      <w:pPr>
-        <w:pStyle w:val="ListParagraph"/>
-        <w:spacing w:before="0" w:after="0"/>
-        <w:contextualSpacing w:val="0"/>
-        <w:jc w:val="left"/>
+      <w:r>
         <w:rPr>
           <w:rFonts w:ascii="Times New Roman" w:eastAsia="Times New Roman" w:hAnsi="Times New Roman" w:cs="Times New Roman"/>
           <w:color w:val="auto"/>
           <w:sz w:val="24"/>
           <w:szCs w:val="24"/>
         </w:rPr>
-      </w:pPr>
+        <w:t>${penutup}</w:t>
+      </w:r>
     </w:p>
     <w:p>
       <w:pPr>
@@ -2958,7 +3069,6 @@
                 <w:sz w:val="24"/>
                 <w:szCs w:val="24"/>
               </w:rPr>
-              <w:lastRenderedPageBreak/>
               <w:t xml:space="preserve">Jakarta, ……………… </w:t>
             </w:r>
             <w:r>
@@ -3260,7 +3370,8 @@
       <w:pPr>
         <w:pStyle w:val="ListParagraph"/>
         <w:spacing w:before="0" w:after="0"/>
-        <w:jc w:val="left"/>
+        <w:ind w:left="0"/>
+        <w:jc w:val="center"/>
         <w:rPr>
           <w:rFonts w:ascii="Times New Roman" w:hAnsi="Times New Roman" w:cs="Times New Roman"/>
           <w:sz w:val="24"/>
@@ -4256,7 +4367,7 @@
   <w:abstractNum w:abstractNumId="7" w15:restartNumberingAfterBreak="0">
     <w:nsid w:val="6DA469D7"/>
     <w:multiLevelType w:val="hybridMultilevel"/>
-    <w:tmpl w:val="3F2851FC"/>
+    <w:tmpl w:val="2AA45EB0"/>
     <w:lvl w:ilvl="0" w:tplc="99E2D93E">
       <w:start w:val="1"/>
       <w:numFmt w:val="upperLetter"/>

</xml_diff>